<commit_message>
Adding : lampiran selesai.FIX
</commit_message>
<xml_diff>
--- a/Lampiran/LAMPIRAN.docx
+++ b/Lampiran/LAMPIRAN.docx
@@ -6,11 +6,531 @@
       <w:pPr>
         <w:pStyle w:val="Style4"/>
       </w:pPr>
-      <w:r>
-        <w:t>LAMPIRAN</w:t>
-      </w:r>
-      <w:r>
-        <w:t xml:space="preserve"> OUTPUT</w:t>
+      <w:bookmarkStart w:id="0" w:name="_GoBack"/>
+      <w:r>
+        <w:t>LEMBAR PERNYATAAN UJICOBA APLIKASI</w:t>
+      </w:r>
+    </w:p>
+    <w:p>
+      <w:pPr>
+        <w:spacing w:after="110" w:line="360" w:lineRule="auto"/>
+        <w:ind w:left="251"/>
+        <w:rPr>
+          <w:rFonts w:ascii="Times New Roman" w:hAnsi="Times New Roman" w:cs="Times New Roman"/>
+        </w:rPr>
+      </w:pPr>
+      <w:r>
+        <w:rPr>
+          <w:rFonts w:ascii="Times New Roman" w:eastAsia="Times New Roman" w:hAnsi="Times New Roman" w:cs="Times New Roman"/>
+          <w:b/>
+        </w:rPr>
+        <w:t xml:space="preserve"> </w:t>
+      </w:r>
+    </w:p>
+    <w:p>
+      <w:pPr>
+        <w:spacing w:line="360" w:lineRule="auto"/>
+        <w:ind w:left="-5"/>
+        <w:rPr>
+          <w:rFonts w:ascii="Times New Roman" w:hAnsi="Times New Roman" w:cs="Times New Roman"/>
+        </w:rPr>
+      </w:pPr>
+      <w:r>
+        <w:rPr>
+          <w:rFonts w:ascii="Times New Roman" w:hAnsi="Times New Roman" w:cs="Times New Roman"/>
+        </w:rPr>
+        <w:t>Saya yang bertanda tangan di bawah ini:</w:t>
+      </w:r>
+    </w:p>
+    <w:p>
+      <w:pPr>
+        <w:spacing w:line="360" w:lineRule="auto"/>
+        <w:ind w:left="-5"/>
+        <w:rPr>
+          <w:rFonts w:ascii="Times New Roman" w:hAnsi="Times New Roman" w:cs="Times New Roman"/>
+        </w:rPr>
+      </w:pPr>
+      <w:r>
+        <w:rPr>
+          <w:rFonts w:ascii="Times New Roman" w:hAnsi="Times New Roman" w:cs="Times New Roman"/>
+        </w:rPr>
+        <w:t xml:space="preserve">Nama  </w:t>
+      </w:r>
+      <w:r>
+        <w:rPr>
+          <w:rFonts w:ascii="Times New Roman" w:hAnsi="Times New Roman" w:cs="Times New Roman"/>
+        </w:rPr>
+        <w:tab/>
+      </w:r>
+      <w:r>
+        <w:rPr>
+          <w:rFonts w:ascii="Times New Roman" w:hAnsi="Times New Roman" w:cs="Times New Roman"/>
+        </w:rPr>
+        <w:tab/>
+        <w:t>: Kristovel Adi Sucipto</w:t>
+      </w:r>
+    </w:p>
+    <w:p>
+      <w:pPr>
+        <w:tabs>
+          <w:tab w:val="center" w:pos="1984"/>
+        </w:tabs>
+        <w:spacing w:after="120" w:line="360" w:lineRule="auto"/>
+        <w:ind w:left="-15"/>
+        <w:rPr>
+          <w:rFonts w:ascii="Times New Roman" w:hAnsi="Times New Roman" w:cs="Times New Roman"/>
+        </w:rPr>
+      </w:pPr>
+      <w:r>
+        <w:rPr>
+          <w:rFonts w:ascii="Times New Roman" w:hAnsi="Times New Roman" w:cs="Times New Roman"/>
+        </w:rPr>
+        <w:t xml:space="preserve">NPM  </w:t>
+      </w:r>
+      <w:r>
+        <w:rPr>
+          <w:rFonts w:ascii="Times New Roman" w:hAnsi="Times New Roman" w:cs="Times New Roman"/>
+        </w:rPr>
+        <w:tab/>
+        <w:t>: 16117987</w:t>
+      </w:r>
+    </w:p>
+    <w:p>
+      <w:pPr>
+        <w:tabs>
+          <w:tab w:val="center" w:pos="1984"/>
+        </w:tabs>
+        <w:spacing w:after="120" w:line="360" w:lineRule="auto"/>
+        <w:ind w:left="1440" w:hanging="1440"/>
+        <w:rPr>
+          <w:rFonts w:ascii="Times New Roman" w:hAnsi="Times New Roman" w:cs="Times New Roman"/>
+        </w:rPr>
+      </w:pPr>
+      <w:r>
+        <w:rPr>
+          <w:rFonts w:ascii="Times New Roman" w:hAnsi="Times New Roman" w:cs="Times New Roman"/>
+        </w:rPr>
+        <w:t xml:space="preserve">Judul PI </w:t>
+      </w:r>
+      <w:r>
+        <w:rPr>
+          <w:rFonts w:ascii="Times New Roman" w:hAnsi="Times New Roman" w:cs="Times New Roman"/>
+        </w:rPr>
+        <w:tab/>
+      </w:r>
+      <w:r>
+        <w:rPr>
+          <w:rFonts w:ascii="Times New Roman" w:hAnsi="Times New Roman" w:cs="Times New Roman"/>
+        </w:rPr>
+        <w:tab/>
+        <w:t>: PEMBUATAN WEBSITE E-LEARNING PROGR</w:t>
+      </w:r>
+      <w:r>
+        <w:rPr>
+          <w:rFonts w:ascii="Times New Roman" w:hAnsi="Times New Roman" w:cs="Times New Roman"/>
+        </w:rPr>
+        <w:t>AMMING</w:t>
+      </w:r>
+    </w:p>
+    <w:p>
+      <w:pPr>
+        <w:tabs>
+          <w:tab w:val="center" w:pos="1984"/>
+        </w:tabs>
+        <w:spacing w:after="120" w:line="360" w:lineRule="auto"/>
+        <w:ind w:left="1440" w:hanging="1440"/>
+        <w:rPr>
+          <w:rFonts w:ascii="Times New Roman" w:hAnsi="Times New Roman" w:cs="Times New Roman"/>
+        </w:rPr>
+      </w:pPr>
+      <w:r>
+        <w:rPr>
+          <w:rFonts w:ascii="Times New Roman" w:hAnsi="Times New Roman" w:cs="Times New Roman"/>
+        </w:rPr>
+        <w:tab/>
+        <w:t xml:space="preserve">  </w:t>
+      </w:r>
+      <w:r>
+        <w:rPr>
+          <w:rFonts w:ascii="Times New Roman" w:hAnsi="Times New Roman" w:cs="Times New Roman"/>
+        </w:rPr>
+        <w:t>MENGG</w:t>
+      </w:r>
+      <w:r>
+        <w:rPr>
+          <w:rFonts w:ascii="Times New Roman" w:hAnsi="Times New Roman" w:cs="Times New Roman"/>
+        </w:rPr>
+        <w:t>UNAKAN PHP NATIVE DAN FRAMEWORK</w:t>
+      </w:r>
+    </w:p>
+    <w:p>
+      <w:pPr>
+        <w:tabs>
+          <w:tab w:val="center" w:pos="1984"/>
+        </w:tabs>
+        <w:spacing w:after="120" w:line="360" w:lineRule="auto"/>
+        <w:ind w:left="1440" w:hanging="1440"/>
+        <w:rPr>
+          <w:rFonts w:ascii="Times New Roman" w:hAnsi="Times New Roman" w:cs="Times New Roman"/>
+        </w:rPr>
+      </w:pPr>
+      <w:r>
+        <w:rPr>
+          <w:rFonts w:ascii="Times New Roman" w:hAnsi="Times New Roman" w:cs="Times New Roman"/>
+        </w:rPr>
+        <w:tab/>
+        <w:t xml:space="preserve">  </w:t>
+      </w:r>
+      <w:r>
+        <w:rPr>
+          <w:rFonts w:ascii="Times New Roman" w:hAnsi="Times New Roman" w:cs="Times New Roman"/>
+        </w:rPr>
+        <w:t xml:space="preserve">BOOTSTRAP </w:t>
+      </w:r>
+    </w:p>
+    <w:p>
+      <w:pPr>
+        <w:spacing w:after="112" w:line="360" w:lineRule="auto"/>
+        <w:ind w:left="720"/>
+        <w:rPr>
+          <w:rFonts w:ascii="Times New Roman" w:hAnsi="Times New Roman" w:cs="Times New Roman"/>
+        </w:rPr>
+      </w:pPr>
+      <w:r>
+        <w:rPr>
+          <w:rFonts w:ascii="Times New Roman" w:hAnsi="Times New Roman" w:cs="Times New Roman"/>
+        </w:rPr>
+        <w:t xml:space="preserve"> </w:t>
+      </w:r>
+    </w:p>
+    <w:p>
+      <w:pPr>
+        <w:spacing w:line="360" w:lineRule="auto"/>
+        <w:ind w:left="-5" w:firstLine="710"/>
+        <w:rPr>
+          <w:rFonts w:ascii="Times New Roman" w:hAnsi="Times New Roman" w:cs="Times New Roman"/>
+        </w:rPr>
+      </w:pPr>
+      <w:r>
+        <w:rPr>
+          <w:rFonts w:ascii="Times New Roman" w:hAnsi="Times New Roman" w:cs="Times New Roman"/>
+        </w:rPr>
+        <w:t xml:space="preserve">Menyatakan bahwa aplikasi dalam penulisan ilmiah ini telah selesai dan  diujicobakan. Semua fungsi telah berjalan dengan baik.  </w:t>
+      </w:r>
+    </w:p>
+    <w:p>
+      <w:pPr>
+        <w:spacing w:line="360" w:lineRule="auto"/>
+        <w:ind w:left="-15" w:firstLine="720"/>
+        <w:rPr>
+          <w:rFonts w:ascii="Times New Roman" w:hAnsi="Times New Roman" w:cs="Times New Roman"/>
+        </w:rPr>
+      </w:pPr>
+      <w:r>
+        <w:rPr>
+          <w:rFonts w:ascii="Times New Roman" w:hAnsi="Times New Roman" w:cs="Times New Roman"/>
+        </w:rPr>
+        <w:t xml:space="preserve">Demikian pernyataan ujicoba ini dibuat dengan sebenar-benarnya dan dengan  penuh kesadaran.  </w:t>
+      </w:r>
+    </w:p>
+    <w:p>
+      <w:pPr>
+        <w:spacing w:after="112" w:line="360" w:lineRule="auto"/>
+        <w:rPr>
+          <w:rFonts w:ascii="Times New Roman" w:hAnsi="Times New Roman" w:cs="Times New Roman"/>
+        </w:rPr>
+      </w:pPr>
+      <w:r>
+        <w:rPr>
+          <w:rFonts w:ascii="Times New Roman" w:hAnsi="Times New Roman" w:cs="Times New Roman"/>
+        </w:rPr>
+        <w:t xml:space="preserve"> </w:t>
+      </w:r>
+    </w:p>
+    <w:p>
+      <w:pPr>
+        <w:spacing w:after="119" w:line="360" w:lineRule="auto"/>
+        <w:rPr>
+          <w:rFonts w:ascii="Times New Roman" w:hAnsi="Times New Roman" w:cs="Times New Roman"/>
+        </w:rPr>
+      </w:pPr>
+      <w:r>
+        <w:rPr>
+          <w:rFonts w:ascii="Times New Roman" w:hAnsi="Times New Roman" w:cs="Times New Roman"/>
+        </w:rPr>
+        <w:t xml:space="preserve"> </w:t>
+      </w:r>
+    </w:p>
+    <w:p>
+      <w:pPr>
+        <w:spacing w:after="113" w:line="360" w:lineRule="auto"/>
+        <w:ind w:left="-5"/>
+        <w:rPr>
+          <w:rFonts w:ascii="Times New Roman" w:hAnsi="Times New Roman" w:cs="Times New Roman"/>
+        </w:rPr>
+      </w:pPr>
+      <w:r>
+        <w:rPr>
+          <w:rFonts w:ascii="Times New Roman" w:hAnsi="Times New Roman" w:cs="Times New Roman"/>
+        </w:rPr>
+        <w:t xml:space="preserve">Jakarta, 16– Oktober – 2023 </w:t>
+      </w:r>
+    </w:p>
+    <w:p>
+      <w:pPr>
+        <w:tabs>
+          <w:tab w:val="center" w:pos="1259"/>
+          <w:tab w:val="center" w:pos="2161"/>
+          <w:tab w:val="center" w:pos="2881"/>
+          <w:tab w:val="center" w:pos="3601"/>
+          <w:tab w:val="center" w:pos="4321"/>
+          <w:tab w:val="center" w:pos="5655"/>
+        </w:tabs>
+        <w:spacing w:after="119" w:line="360" w:lineRule="auto"/>
+        <w:rPr>
+          <w:rFonts w:ascii="Times New Roman" w:hAnsi="Times New Roman" w:cs="Times New Roman"/>
+        </w:rPr>
+      </w:pPr>
+      <w:r>
+        <w:rPr>
+          <w:rFonts w:ascii="Times New Roman" w:eastAsia="Calibri" w:hAnsi="Times New Roman" w:cs="Times New Roman"/>
+        </w:rPr>
+        <w:tab/>
+      </w:r>
+      <w:r>
+        <w:rPr>
+          <w:rFonts w:ascii="Times New Roman" w:hAnsi="Times New Roman" w:cs="Times New Roman"/>
+        </w:rPr>
+        <w:t xml:space="preserve">Mahasiswa </w:t>
+      </w:r>
+      <w:r>
+        <w:rPr>
+          <w:rFonts w:ascii="Times New Roman" w:hAnsi="Times New Roman" w:cs="Times New Roman"/>
+        </w:rPr>
+        <w:tab/>
+        <w:t xml:space="preserve"> </w:t>
+      </w:r>
+      <w:r>
+        <w:rPr>
+          <w:rFonts w:ascii="Times New Roman" w:hAnsi="Times New Roman" w:cs="Times New Roman"/>
+        </w:rPr>
+        <w:tab/>
+        <w:t xml:space="preserve"> </w:t>
+      </w:r>
+      <w:r>
+        <w:rPr>
+          <w:rFonts w:ascii="Times New Roman" w:hAnsi="Times New Roman" w:cs="Times New Roman"/>
+        </w:rPr>
+        <w:tab/>
+        <w:t xml:space="preserve"> </w:t>
+      </w:r>
+      <w:r>
+        <w:rPr>
+          <w:rFonts w:ascii="Times New Roman" w:hAnsi="Times New Roman" w:cs="Times New Roman"/>
+        </w:rPr>
+        <w:tab/>
+        <w:t xml:space="preserve"> </w:t>
+      </w:r>
+      <w:r>
+        <w:rPr>
+          <w:rFonts w:ascii="Times New Roman" w:hAnsi="Times New Roman" w:cs="Times New Roman"/>
+        </w:rPr>
+        <w:tab/>
+        <w:t xml:space="preserve">Pembimbing  </w:t>
+      </w:r>
+    </w:p>
+    <w:p>
+      <w:pPr>
+        <w:spacing w:after="0" w:line="360" w:lineRule="auto"/>
+        <w:ind w:right="700"/>
+        <w:jc w:val="center"/>
+        <w:rPr>
+          <w:rFonts w:ascii="Times New Roman" w:hAnsi="Times New Roman" w:cs="Times New Roman"/>
+        </w:rPr>
+      </w:pPr>
+      <w:r>
+        <w:rPr>
+          <w:rFonts w:ascii="Times New Roman" w:hAnsi="Times New Roman" w:cs="Times New Roman"/>
+        </w:rPr>
+        <w:t xml:space="preserve"> </w:t>
+      </w:r>
+    </w:p>
+    <w:p>
+      <w:pPr>
+        <w:spacing w:after="98"/>
+        <w:ind w:left="282"/>
+        <w:rPr>
+          <w:rFonts w:ascii="Times New Roman" w:hAnsi="Times New Roman" w:cs="Times New Roman"/>
+        </w:rPr>
+      </w:pPr>
+      <w:r>
+        <w:rPr>
+          <w:rFonts w:ascii="Times New Roman" w:eastAsia="Calibri" w:hAnsi="Times New Roman" w:cs="Times New Roman"/>
+          <w:noProof/>
+        </w:rPr>
+        <mc:AlternateContent>
+          <mc:Choice Requires="wpg">
+            <w:drawing>
+              <wp:inline distT="0" distB="0" distL="0" distR="0">
+                <wp:extent cx="4197490" cy="901065"/>
+                <wp:effectExtent l="0" t="0" r="0" b="0"/>
+                <wp:docPr id="644" name="Group 644"/>
+                <wp:cNvGraphicFramePr/>
+                <a:graphic xmlns:a="http://schemas.openxmlformats.org/drawingml/2006/main">
+                  <a:graphicData uri="http://schemas.microsoft.com/office/word/2010/wordprocessingGroup">
+                    <wpg:wgp>
+                      <wpg:cNvGrpSpPr/>
+                      <wpg:grpSpPr>
+                        <a:xfrm>
+                          <a:off x="0" y="0"/>
+                          <a:ext cx="4197490" cy="901065"/>
+                          <a:chOff x="0" y="0"/>
+                          <a:chExt cx="4197490" cy="901065"/>
+                        </a:xfrm>
+                      </wpg:grpSpPr>
+                      <pic:pic xmlns:pic="http://schemas.openxmlformats.org/drawingml/2006/picture">
+                        <pic:nvPicPr>
+                          <pic:cNvPr id="7" name="Picture 7"/>
+                          <pic:cNvPicPr/>
+                        </pic:nvPicPr>
+                        <pic:blipFill>
+                          <a:blip r:embed="rId8"/>
+                          <a:stretch>
+                            <a:fillRect/>
+                          </a:stretch>
+                        </pic:blipFill>
+                        <pic:spPr>
+                          <a:xfrm>
+                            <a:off x="0" y="0"/>
+                            <a:ext cx="1485900" cy="901065"/>
+                          </a:xfrm>
+                          <a:prstGeom prst="rect">
+                            <a:avLst/>
+                          </a:prstGeom>
+                        </pic:spPr>
+                      </pic:pic>
+                      <pic:pic xmlns:pic="http://schemas.openxmlformats.org/drawingml/2006/picture">
+                        <pic:nvPicPr>
+                          <pic:cNvPr id="46" name="Picture 46"/>
+                          <pic:cNvPicPr/>
+                        </pic:nvPicPr>
+                        <pic:blipFill>
+                          <a:blip r:embed="rId9"/>
+                          <a:stretch>
+                            <a:fillRect/>
+                          </a:stretch>
+                        </pic:blipFill>
+                        <pic:spPr>
+                          <a:xfrm>
+                            <a:off x="2828849" y="146792"/>
+                            <a:ext cx="1368641" cy="578937"/>
+                          </a:xfrm>
+                          <a:prstGeom prst="rect">
+                            <a:avLst/>
+                          </a:prstGeom>
+                        </pic:spPr>
+                      </pic:pic>
+                    </wpg:wgp>
+                  </a:graphicData>
+                </a:graphic>
+              </wp:inline>
+            </w:drawing>
+          </mc:Choice>
+          <mc:Fallback>
+            <w:pict>
+              <v:group w14:anchorId="54FE7B13" id="Group 644" o:spid="_x0000_s1026" style="width:330.5pt;height:70.95pt;mso-position-horizontal-relative:char;mso-position-vertical-relative:line" coordsize="41974,9010" o:gfxdata="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">
+                <v:shapetype id="_x0000_t75" coordsize="21600,21600" o:spt="75" o:preferrelative="t" path="m@4@5l@4@11@9@11@9@5xe" filled="f" stroked="f">
+                  <v:stroke joinstyle="miter"/>
+                  <v:formulas>
+                    <v:f eqn="if lineDrawn pixelLineWidth 0"/>
+                    <v:f eqn="sum @0 1 0"/>
+                    <v:f eqn="sum 0 0 @1"/>
+                    <v:f eqn="prod @2 1 2"/>
+                    <v:f eqn="prod @3 21600 pixelWidth"/>
+                    <v:f eqn="prod @3 21600 pixelHeight"/>
+                    <v:f eqn="sum @0 0 1"/>
+                    <v:f eqn="prod @6 1 2"/>
+                    <v:f eqn="prod @7 21600 pixelWidth"/>
+                    <v:f eqn="sum @8 21600 0"/>
+                    <v:f eqn="prod @7 21600 pixelHeight"/>
+                    <v:f eqn="sum @10 21600 0"/>
+                  </v:formulas>
+                  <v:path o:extrusionok="f" gradientshapeok="t" o:connecttype="rect"/>
+                  <o:lock v:ext="edit" aspectratio="t"/>
+                </v:shapetype>
+                <v:shape id="Picture 7" o:spid="_x0000_s1027" type="#_x0000_t75" style="position:absolute;width:14859;height:9010;visibility:visible;mso-wrap-style:square" o:gfxdata="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">
+                  <v:imagedata r:id="rId10" o:title=""/>
+                </v:shape>
+                <v:shape id="Picture 46" o:spid="_x0000_s1028" type="#_x0000_t75" style="position:absolute;left:28288;top:1467;width:13686;height:5790;visibility:visible;mso-wrap-style:square" o:gfxdata="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">
+                  <v:imagedata r:id="rId11" o:title=""/>
+                </v:shape>
+                <w10:anchorlock/>
+              </v:group>
+            </w:pict>
+          </mc:Fallback>
+        </mc:AlternateContent>
+      </w:r>
+    </w:p>
+    <w:p>
+      <w:pPr>
+        <w:tabs>
+          <w:tab w:val="center" w:pos="1490"/>
+          <w:tab w:val="center" w:pos="2881"/>
+          <w:tab w:val="right" w:pos="7746"/>
+        </w:tabs>
+        <w:spacing w:after="0"/>
+        <w:rPr>
+          <w:rFonts w:ascii="Times New Roman" w:hAnsi="Times New Roman" w:cs="Times New Roman"/>
+        </w:rPr>
+      </w:pPr>
+      <w:r>
+        <w:rPr>
+          <w:rFonts w:ascii="Times New Roman" w:eastAsia="Calibri" w:hAnsi="Times New Roman" w:cs="Times New Roman"/>
+        </w:rPr>
+        <w:tab/>
+      </w:r>
+      <w:r>
+        <w:rPr>
+          <w:rFonts w:ascii="Times New Roman" w:hAnsi="Times New Roman" w:cs="Times New Roman"/>
+        </w:rPr>
+        <w:t xml:space="preserve">(Kristovel A.S.)  </w:t>
+      </w:r>
+      <w:r>
+        <w:rPr>
+          <w:rFonts w:ascii="Times New Roman" w:hAnsi="Times New Roman" w:cs="Times New Roman"/>
+        </w:rPr>
+        <w:tab/>
+        <w:t xml:space="preserve"> </w:t>
+      </w:r>
+      <w:r>
+        <w:rPr>
+          <w:rFonts w:ascii="Times New Roman" w:hAnsi="Times New Roman" w:cs="Times New Roman"/>
+        </w:rPr>
+        <w:tab/>
+        <w:t xml:space="preserve">     (Imam Ahmad Trinugroho, ST., MMSI) </w:t>
+      </w:r>
+    </w:p>
+    <w:p>
+      <w:pPr>
+        <w:spacing w:line="360" w:lineRule="auto"/>
+        <w:rPr>
+          <w:rFonts w:ascii="Times New Roman" w:hAnsi="Times New Roman" w:cs="Times New Roman"/>
+        </w:rPr>
+      </w:pPr>
+      <w:r>
+        <w:rPr>
+          <w:rFonts w:ascii="Times New Roman" w:hAnsi="Times New Roman" w:cs="Times New Roman"/>
+        </w:rPr>
+        <w:br w:type="page"/>
+      </w:r>
+    </w:p>
+    <w:p>
+      <w:pPr>
+        <w:pStyle w:val="Style4"/>
+      </w:pPr>
+      <w:r>
+        <w:lastRenderedPageBreak/>
+        <w:t>OUTPUT PROGRAM</w:t>
       </w:r>
     </w:p>
     <w:p>
@@ -20,20 +540,18 @@
           <w:ilvl w:val="0"/>
           <w:numId w:val="2"/>
         </w:numPr>
-        <w:spacing w:line="480" w:lineRule="auto"/>
+        <w:spacing w:line="360" w:lineRule="auto"/>
         <w:jc w:val="both"/>
         <w:rPr>
           <w:rFonts w:ascii="Times New Roman" w:hAnsi="Times New Roman" w:cs="Times New Roman"/>
-          <w:b/>
-          <w:color w:val="000000" w:themeColor="text1"/>
-          <w:sz w:val="24"/>
-          <w:szCs w:val="24"/>
-        </w:rPr>
-      </w:pPr>
-      <w:r>
-        <w:rPr>
-          <w:rFonts w:ascii="Times New Roman" w:hAnsi="Times New Roman" w:cs="Times New Roman"/>
-          <w:b/>
+          <w:color w:val="000000" w:themeColor="text1"/>
+          <w:sz w:val="24"/>
+          <w:szCs w:val="24"/>
+        </w:rPr>
+      </w:pPr>
+      <w:r>
+        <w:rPr>
+          <w:rFonts w:ascii="Times New Roman" w:hAnsi="Times New Roman" w:cs="Times New Roman"/>
           <w:color w:val="000000" w:themeColor="text1"/>
           <w:sz w:val="24"/>
           <w:szCs w:val="24"/>
@@ -43,8 +561,9 @@
     </w:p>
     <w:p>
       <w:pPr>
-        <w:spacing w:line="480" w:lineRule="auto"/>
+        <w:spacing w:line="360" w:lineRule="auto"/>
         <w:ind w:left="720" w:hanging="720"/>
+        <w:jc w:val="center"/>
         <w:rPr>
           <w:rFonts w:ascii="Times New Roman" w:hAnsi="Times New Roman" w:cs="Times New Roman"/>
           <w:color w:val="000000" w:themeColor="text1"/>
@@ -56,409 +575,12 @@
         <w:rPr>
           <w:rFonts w:ascii="Times New Roman" w:hAnsi="Times New Roman" w:cs="Times New Roman"/>
           <w:noProof/>
-          <w:sz w:val="24"/>
         </w:rPr>
         <w:drawing>
-          <wp:inline distT="0" distB="0" distL="0" distR="0" wp14:anchorId="06CC17A5" wp14:editId="5EB3CA37">
-            <wp:extent cx="5667375" cy="7067550"/>
-            <wp:effectExtent l="0" t="0" r="9525" b="0"/>
-            <wp:docPr id="16" name="Picture 16"/>
-            <wp:cNvGraphicFramePr>
-              <a:graphicFrameLocks xmlns:a="http://schemas.openxmlformats.org/drawingml/2006/main" noChangeAspect="1"/>
-            </wp:cNvGraphicFramePr>
-            <a:graphic xmlns:a="http://schemas.openxmlformats.org/drawingml/2006/main">
-              <a:graphicData uri="http://schemas.openxmlformats.org/drawingml/2006/picture">
-                <pic:pic xmlns:pic="http://schemas.openxmlformats.org/drawingml/2006/picture">
-                  <pic:nvPicPr>
-                    <pic:cNvPr id="1" name=""/>
-                    <pic:cNvPicPr/>
-                  </pic:nvPicPr>
-                  <pic:blipFill>
-                    <a:blip r:embed="rId7"/>
-                    <a:stretch>
-                      <a:fillRect/>
-                    </a:stretch>
-                  </pic:blipFill>
-                  <pic:spPr>
-                    <a:xfrm>
-                      <a:off x="0" y="0"/>
-                      <a:ext cx="5667559" cy="7067780"/>
-                    </a:xfrm>
-                    <a:prstGeom prst="rect">
-                      <a:avLst/>
-                    </a:prstGeom>
-                  </pic:spPr>
-                </pic:pic>
-              </a:graphicData>
-            </a:graphic>
-          </wp:inline>
-        </w:drawing>
-      </w:r>
-    </w:p>
-    <w:p>
-      <w:pPr>
-        <w:pStyle w:val="ListParagraph"/>
-        <w:numPr>
-          <w:ilvl w:val="0"/>
-          <w:numId w:val="2"/>
-        </w:numPr>
-        <w:spacing w:line="480" w:lineRule="auto"/>
-        <w:rPr>
-          <w:rFonts w:ascii="Times New Roman" w:hAnsi="Times New Roman" w:cs="Times New Roman"/>
-          <w:b/>
-          <w:color w:val="000000" w:themeColor="text1"/>
-          <w:sz w:val="24"/>
-          <w:szCs w:val="24"/>
-        </w:rPr>
-      </w:pPr>
-      <w:r>
-        <w:rPr>
-          <w:rFonts w:ascii="Times New Roman" w:hAnsi="Times New Roman" w:cs="Times New Roman"/>
-          <w:b/>
-          <w:color w:val="000000" w:themeColor="text1"/>
-          <w:sz w:val="24"/>
-          <w:szCs w:val="24"/>
-        </w:rPr>
-        <w:lastRenderedPageBreak/>
-        <w:t>Halaman Tutorial HTML</w:t>
-      </w:r>
-    </w:p>
-    <w:p>
-      <w:pPr>
-        <w:spacing w:line="480" w:lineRule="auto"/>
-        <w:rPr>
-          <w:rFonts w:ascii="Times New Roman" w:hAnsi="Times New Roman" w:cs="Times New Roman"/>
-          <w:color w:val="000000" w:themeColor="text1"/>
-          <w:sz w:val="24"/>
-          <w:szCs w:val="24"/>
-        </w:rPr>
-      </w:pPr>
-      <w:r>
-        <w:rPr>
-          <w:noProof/>
-        </w:rPr>
-        <w:drawing>
-          <wp:inline distT="0" distB="0" distL="0" distR="0" wp14:anchorId="16519262" wp14:editId="526979E4">
-            <wp:extent cx="5163820" cy="7315200"/>
-            <wp:effectExtent l="0" t="0" r="0" b="0"/>
-            <wp:docPr id="21" name="Picture 21"/>
-            <wp:cNvGraphicFramePr>
-              <a:graphicFrameLocks xmlns:a="http://schemas.openxmlformats.org/drawingml/2006/main" noChangeAspect="1"/>
-            </wp:cNvGraphicFramePr>
-            <a:graphic xmlns:a="http://schemas.openxmlformats.org/drawingml/2006/main">
-              <a:graphicData uri="http://schemas.openxmlformats.org/drawingml/2006/picture">
-                <pic:pic xmlns:pic="http://schemas.openxmlformats.org/drawingml/2006/picture">
-                  <pic:nvPicPr>
-                    <pic:cNvPr id="1" name=""/>
-                    <pic:cNvPicPr/>
-                  </pic:nvPicPr>
-                  <pic:blipFill>
-                    <a:blip r:embed="rId8"/>
-                    <a:stretch>
-                      <a:fillRect/>
-                    </a:stretch>
-                  </pic:blipFill>
-                  <pic:spPr>
-                    <a:xfrm>
-                      <a:off x="0" y="0"/>
-                      <a:ext cx="5165139" cy="7317068"/>
-                    </a:xfrm>
-                    <a:prstGeom prst="rect">
-                      <a:avLst/>
-                    </a:prstGeom>
-                  </pic:spPr>
-                </pic:pic>
-              </a:graphicData>
-            </a:graphic>
-          </wp:inline>
-        </w:drawing>
-      </w:r>
-    </w:p>
-    <w:p>
-      <w:pPr>
-        <w:pStyle w:val="ListParagraph"/>
-        <w:numPr>
-          <w:ilvl w:val="0"/>
-          <w:numId w:val="2"/>
-        </w:numPr>
-        <w:spacing w:line="480" w:lineRule="auto"/>
-        <w:rPr>
-          <w:rFonts w:ascii="Times New Roman" w:hAnsi="Times New Roman" w:cs="Times New Roman"/>
-          <w:color w:val="000000" w:themeColor="text1"/>
-          <w:sz w:val="24"/>
-          <w:szCs w:val="24"/>
-        </w:rPr>
-      </w:pPr>
-      <w:r>
-        <w:rPr>
-          <w:rFonts w:ascii="Times New Roman" w:hAnsi="Times New Roman" w:cs="Times New Roman"/>
-          <w:color w:val="000000" w:themeColor="text1"/>
-          <w:sz w:val="24"/>
-          <w:szCs w:val="24"/>
-        </w:rPr>
-        <w:lastRenderedPageBreak/>
-        <w:t>Halaman Tutorial Javascript</w:t>
-      </w:r>
-    </w:p>
-    <w:p>
-      <w:pPr>
-        <w:spacing w:line="480" w:lineRule="auto"/>
-        <w:rPr>
-          <w:rFonts w:ascii="Times New Roman" w:hAnsi="Times New Roman" w:cs="Times New Roman"/>
-          <w:color w:val="000000" w:themeColor="text1"/>
-          <w:sz w:val="24"/>
-          <w:szCs w:val="24"/>
-        </w:rPr>
-      </w:pPr>
-      <w:r>
-        <w:rPr>
-          <w:rFonts w:ascii="Times New Roman" w:hAnsi="Times New Roman" w:cs="Times New Roman"/>
-          <w:noProof/>
-          <w:sz w:val="24"/>
-        </w:rPr>
-        <w:drawing>
-          <wp:inline distT="0" distB="0" distL="0" distR="0" wp14:anchorId="56C47C23" wp14:editId="4ADB35B6">
-            <wp:extent cx="5114925" cy="7600315"/>
-            <wp:effectExtent l="0" t="0" r="9525" b="635"/>
-            <wp:docPr id="25" name="Picture 25"/>
-            <wp:cNvGraphicFramePr>
-              <a:graphicFrameLocks xmlns:a="http://schemas.openxmlformats.org/drawingml/2006/main" noChangeAspect="1"/>
-            </wp:cNvGraphicFramePr>
-            <a:graphic xmlns:a="http://schemas.openxmlformats.org/drawingml/2006/main">
-              <a:graphicData uri="http://schemas.openxmlformats.org/drawingml/2006/picture">
-                <pic:pic xmlns:pic="http://schemas.openxmlformats.org/drawingml/2006/picture">
-                  <pic:nvPicPr>
-                    <pic:cNvPr id="1" name=""/>
-                    <pic:cNvPicPr/>
-                  </pic:nvPicPr>
-                  <pic:blipFill>
-                    <a:blip r:embed="rId9"/>
-                    <a:stretch>
-                      <a:fillRect/>
-                    </a:stretch>
-                  </pic:blipFill>
-                  <pic:spPr>
-                    <a:xfrm>
-                      <a:off x="0" y="0"/>
-                      <a:ext cx="5118189" cy="7605165"/>
-                    </a:xfrm>
-                    <a:prstGeom prst="rect">
-                      <a:avLst/>
-                    </a:prstGeom>
-                  </pic:spPr>
-                </pic:pic>
-              </a:graphicData>
-            </a:graphic>
-          </wp:inline>
-        </w:drawing>
-      </w:r>
-    </w:p>
-    <w:p>
-      <w:pPr>
-        <w:pStyle w:val="ListParagraph"/>
-        <w:numPr>
-          <w:ilvl w:val="0"/>
-          <w:numId w:val="2"/>
-        </w:numPr>
-        <w:spacing w:line="480" w:lineRule="auto"/>
-        <w:rPr>
-          <w:rFonts w:ascii="Times New Roman" w:hAnsi="Times New Roman" w:cs="Times New Roman"/>
-          <w:color w:val="000000" w:themeColor="text1"/>
-          <w:sz w:val="24"/>
-          <w:szCs w:val="24"/>
-        </w:rPr>
-      </w:pPr>
-      <w:r>
-        <w:rPr>
-          <w:rFonts w:ascii="Times New Roman" w:hAnsi="Times New Roman" w:cs="Times New Roman"/>
-          <w:color w:val="000000" w:themeColor="text1"/>
-          <w:sz w:val="24"/>
-          <w:szCs w:val="24"/>
-        </w:rPr>
-        <w:lastRenderedPageBreak/>
-        <w:t>Halaman Tutorial PHP</w:t>
-      </w:r>
-    </w:p>
-    <w:p>
-      <w:pPr>
-        <w:spacing w:line="480" w:lineRule="auto"/>
-        <w:rPr>
-          <w:rFonts w:ascii="Times New Roman" w:hAnsi="Times New Roman" w:cs="Times New Roman"/>
-          <w:color w:val="000000" w:themeColor="text1"/>
-          <w:sz w:val="24"/>
-          <w:szCs w:val="24"/>
-        </w:rPr>
-      </w:pPr>
-      <w:r>
-        <w:rPr>
-          <w:rFonts w:ascii="Times New Roman" w:hAnsi="Times New Roman" w:cs="Times New Roman"/>
-          <w:noProof/>
-          <w:sz w:val="24"/>
-        </w:rPr>
-        <w:drawing>
-          <wp:inline distT="0" distB="0" distL="0" distR="0" wp14:anchorId="646FB24D" wp14:editId="2C1816BB">
-            <wp:extent cx="5144770" cy="7542906"/>
-            <wp:effectExtent l="0" t="0" r="0" b="1270"/>
-            <wp:docPr id="27" name="Picture 27"/>
-            <wp:cNvGraphicFramePr>
-              <a:graphicFrameLocks xmlns:a="http://schemas.openxmlformats.org/drawingml/2006/main" noChangeAspect="1"/>
-            </wp:cNvGraphicFramePr>
-            <a:graphic xmlns:a="http://schemas.openxmlformats.org/drawingml/2006/main">
-              <a:graphicData uri="http://schemas.openxmlformats.org/drawingml/2006/picture">
-                <pic:pic xmlns:pic="http://schemas.openxmlformats.org/drawingml/2006/picture">
-                  <pic:nvPicPr>
-                    <pic:cNvPr id="1" name=""/>
-                    <pic:cNvPicPr/>
-                  </pic:nvPicPr>
-                  <pic:blipFill>
-                    <a:blip r:embed="rId10"/>
-                    <a:stretch>
-                      <a:fillRect/>
-                    </a:stretch>
-                  </pic:blipFill>
-                  <pic:spPr>
-                    <a:xfrm>
-                      <a:off x="0" y="0"/>
-                      <a:ext cx="5152544" cy="7554304"/>
-                    </a:xfrm>
-                    <a:prstGeom prst="rect">
-                      <a:avLst/>
-                    </a:prstGeom>
-                  </pic:spPr>
-                </pic:pic>
-              </a:graphicData>
-            </a:graphic>
-          </wp:inline>
-        </w:drawing>
-      </w:r>
-    </w:p>
-    <w:p>
-      <w:pPr>
-        <w:pStyle w:val="ListParagraph"/>
-        <w:numPr>
-          <w:ilvl w:val="0"/>
-          <w:numId w:val="2"/>
-        </w:numPr>
-        <w:spacing w:line="480" w:lineRule="auto"/>
-        <w:rPr>
-          <w:rFonts w:ascii="Times New Roman" w:hAnsi="Times New Roman" w:cs="Times New Roman"/>
-          <w:color w:val="000000" w:themeColor="text1"/>
-          <w:sz w:val="24"/>
-          <w:szCs w:val="24"/>
-        </w:rPr>
-      </w:pPr>
-      <w:r>
-        <w:rPr>
-          <w:rFonts w:ascii="Times New Roman" w:hAnsi="Times New Roman" w:cs="Times New Roman"/>
-          <w:color w:val="000000" w:themeColor="text1"/>
-          <w:sz w:val="24"/>
-          <w:szCs w:val="24"/>
-        </w:rPr>
-        <w:lastRenderedPageBreak/>
-        <w:t>Halaman Kuis HTML</w:t>
-      </w:r>
-    </w:p>
-    <w:p>
-      <w:pPr>
-        <w:spacing w:line="480" w:lineRule="auto"/>
-        <w:rPr>
-          <w:rFonts w:ascii="Times New Roman" w:hAnsi="Times New Roman" w:cs="Times New Roman"/>
-          <w:color w:val="000000" w:themeColor="text1"/>
-          <w:sz w:val="24"/>
-          <w:szCs w:val="24"/>
-        </w:rPr>
-      </w:pPr>
-      <w:r>
-        <w:rPr>
-          <w:rFonts w:ascii="Times New Roman" w:hAnsi="Times New Roman" w:cs="Times New Roman"/>
-          <w:noProof/>
-          <w:sz w:val="24"/>
-          <w:szCs w:val="24"/>
-        </w:rPr>
-        <w:drawing>
-          <wp:inline distT="0" distB="0" distL="0" distR="0" wp14:anchorId="0281C0DD" wp14:editId="46D088C5">
-            <wp:extent cx="5219700" cy="7552949"/>
-            <wp:effectExtent l="0" t="0" r="0" b="0"/>
-            <wp:docPr id="28" name="Picture 28"/>
-            <wp:cNvGraphicFramePr>
-              <a:graphicFrameLocks xmlns:a="http://schemas.openxmlformats.org/drawingml/2006/main" noChangeAspect="1"/>
-            </wp:cNvGraphicFramePr>
-            <a:graphic xmlns:a="http://schemas.openxmlformats.org/drawingml/2006/main">
-              <a:graphicData uri="http://schemas.openxmlformats.org/drawingml/2006/picture">
-                <pic:pic xmlns:pic="http://schemas.openxmlformats.org/drawingml/2006/picture">
-                  <pic:nvPicPr>
-                    <pic:cNvPr id="1" name=""/>
-                    <pic:cNvPicPr/>
-                  </pic:nvPicPr>
-                  <pic:blipFill>
-                    <a:blip r:embed="rId11"/>
-                    <a:stretch>
-                      <a:fillRect/>
-                    </a:stretch>
-                  </pic:blipFill>
-                  <pic:spPr>
-                    <a:xfrm>
-                      <a:off x="0" y="0"/>
-                      <a:ext cx="5224811" cy="7560345"/>
-                    </a:xfrm>
-                    <a:prstGeom prst="rect">
-                      <a:avLst/>
-                    </a:prstGeom>
-                  </pic:spPr>
-                </pic:pic>
-              </a:graphicData>
-            </a:graphic>
-          </wp:inline>
-        </w:drawing>
-      </w:r>
-    </w:p>
-    <w:p>
-      <w:pPr>
-        <w:pStyle w:val="ListParagraph"/>
-        <w:numPr>
-          <w:ilvl w:val="0"/>
-          <w:numId w:val="2"/>
-        </w:numPr>
-        <w:spacing w:line="480" w:lineRule="auto"/>
-        <w:rPr>
-          <w:rFonts w:ascii="Times New Roman" w:hAnsi="Times New Roman" w:cs="Times New Roman"/>
-          <w:color w:val="000000" w:themeColor="text1"/>
-          <w:sz w:val="24"/>
-          <w:szCs w:val="24"/>
-        </w:rPr>
-      </w:pPr>
-      <w:r>
-        <w:rPr>
-          <w:rFonts w:ascii="Times New Roman" w:hAnsi="Times New Roman" w:cs="Times New Roman"/>
-          <w:color w:val="000000" w:themeColor="text1"/>
-          <w:sz w:val="24"/>
-          <w:szCs w:val="24"/>
-        </w:rPr>
-        <w:lastRenderedPageBreak/>
-        <w:t>Halaman Kuis Javascript</w:t>
-      </w:r>
-    </w:p>
-    <w:p>
-      <w:pPr>
-        <w:spacing w:line="480" w:lineRule="auto"/>
-        <w:rPr>
-          <w:rFonts w:ascii="Times New Roman" w:hAnsi="Times New Roman" w:cs="Times New Roman"/>
-          <w:color w:val="000000" w:themeColor="text1"/>
-          <w:sz w:val="24"/>
-          <w:szCs w:val="24"/>
-        </w:rPr>
-      </w:pPr>
-      <w:r>
-        <w:rPr>
-          <w:rFonts w:ascii="Times New Roman" w:hAnsi="Times New Roman" w:cs="Times New Roman"/>
-          <w:noProof/>
-          <w:sz w:val="24"/>
-        </w:rPr>
-        <w:drawing>
-          <wp:inline distT="0" distB="0" distL="0" distR="0" wp14:anchorId="166CA234" wp14:editId="60975751">
-            <wp:extent cx="5133975" cy="7572375"/>
-            <wp:effectExtent l="0" t="0" r="9525" b="9525"/>
-            <wp:docPr id="29" name="Picture 29"/>
+          <wp:inline distT="0" distB="0" distL="0" distR="0" wp14:anchorId="057368B2" wp14:editId="37841BDA">
+            <wp:extent cx="3895090" cy="7019925"/>
+            <wp:effectExtent l="0" t="0" r="0" b="9525"/>
+            <wp:docPr id="55" name="Picture 55"/>
             <wp:cNvGraphicFramePr>
               <a:graphicFrameLocks xmlns:a="http://schemas.openxmlformats.org/drawingml/2006/main" noChangeAspect="1"/>
             </wp:cNvGraphicFramePr>
@@ -478,7 +600,7 @@
                   <pic:spPr>
                     <a:xfrm>
                       <a:off x="0" y="0"/>
-                      <a:ext cx="5133975" cy="7572375"/>
+                      <a:ext cx="3895090" cy="7019925"/>
                     </a:xfrm>
                     <a:prstGeom prst="rect">
                       <a:avLst/>
@@ -498,7 +620,32 @@
           <w:ilvl w:val="0"/>
           <w:numId w:val="2"/>
         </w:numPr>
-        <w:spacing w:line="480" w:lineRule="auto"/>
+        <w:spacing w:line="360" w:lineRule="auto"/>
+        <w:rPr>
+          <w:rFonts w:ascii="Times New Roman" w:hAnsi="Times New Roman" w:cs="Times New Roman"/>
+          <w:color w:val="000000" w:themeColor="text1"/>
+          <w:sz w:val="24"/>
+          <w:szCs w:val="24"/>
+        </w:rPr>
+      </w:pPr>
+      <w:r>
+        <w:rPr>
+          <w:rFonts w:ascii="Times New Roman" w:hAnsi="Times New Roman" w:cs="Times New Roman"/>
+          <w:color w:val="000000" w:themeColor="text1"/>
+          <w:sz w:val="24"/>
+          <w:szCs w:val="24"/>
+        </w:rPr>
+        <w:br w:type="page"/>
+      </w:r>
+    </w:p>
+    <w:p>
+      <w:pPr>
+        <w:pStyle w:val="ListParagraph"/>
+        <w:numPr>
+          <w:ilvl w:val="0"/>
+          <w:numId w:val="2"/>
+        </w:numPr>
+        <w:spacing w:line="360" w:lineRule="auto"/>
         <w:rPr>
           <w:rFonts w:ascii="Times New Roman" w:hAnsi="Times New Roman" w:cs="Times New Roman"/>
           <w:color w:val="000000" w:themeColor="text1"/>
@@ -514,12 +661,13 @@
           <w:szCs w:val="24"/>
         </w:rPr>
         <w:lastRenderedPageBreak/>
-        <w:t>Halaman Kuis PHP</w:t>
-      </w:r>
-    </w:p>
-    <w:p>
-      <w:pPr>
-        <w:spacing w:line="480" w:lineRule="auto"/>
+        <w:t>Halaman Tutorial HTML</w:t>
+      </w:r>
+    </w:p>
+    <w:p>
+      <w:pPr>
+        <w:spacing w:line="360" w:lineRule="auto"/>
+        <w:jc w:val="center"/>
         <w:rPr>
           <w:rFonts w:ascii="Times New Roman" w:hAnsi="Times New Roman" w:cs="Times New Roman"/>
           <w:color w:val="000000" w:themeColor="text1"/>
@@ -531,13 +679,12 @@
         <w:rPr>
           <w:rFonts w:ascii="Times New Roman" w:hAnsi="Times New Roman" w:cs="Times New Roman"/>
           <w:noProof/>
-          <w:sz w:val="24"/>
         </w:rPr>
         <w:drawing>
-          <wp:inline distT="0" distB="0" distL="0" distR="0" wp14:anchorId="0CA1C080" wp14:editId="346295D7">
-            <wp:extent cx="5029200" cy="7572375"/>
-            <wp:effectExtent l="0" t="0" r="0" b="9525"/>
-            <wp:docPr id="30" name="Picture 30"/>
+          <wp:inline distT="0" distB="0" distL="0" distR="0" wp14:anchorId="53E6C30C" wp14:editId="56D59792">
+            <wp:extent cx="4114800" cy="7029450"/>
+            <wp:effectExtent l="0" t="0" r="0" b="0"/>
+            <wp:docPr id="56" name="Picture 56"/>
             <wp:cNvGraphicFramePr>
               <a:graphicFrameLocks xmlns:a="http://schemas.openxmlformats.org/drawingml/2006/main" noChangeAspect="1"/>
             </wp:cNvGraphicFramePr>
@@ -557,7 +704,7 @@
                   <pic:spPr>
                     <a:xfrm>
                       <a:off x="0" y="0"/>
-                      <a:ext cx="5029200" cy="7572375"/>
+                      <a:ext cx="4114800" cy="7029450"/>
                     </a:xfrm>
                     <a:prstGeom prst="rect">
                       <a:avLst/>
@@ -572,12 +719,23 @@
     </w:p>
     <w:p>
       <w:pPr>
+        <w:spacing w:line="360" w:lineRule="auto"/>
+        <w:rPr>
+          <w:rFonts w:ascii="Times New Roman" w:hAnsi="Times New Roman" w:cs="Times New Roman"/>
+          <w:color w:val="000000" w:themeColor="text1"/>
+          <w:sz w:val="24"/>
+          <w:szCs w:val="24"/>
+        </w:rPr>
+      </w:pPr>
+    </w:p>
+    <w:p>
+      <w:pPr>
         <w:pStyle w:val="ListParagraph"/>
         <w:numPr>
           <w:ilvl w:val="0"/>
           <w:numId w:val="2"/>
         </w:numPr>
-        <w:spacing w:line="480" w:lineRule="auto"/>
+        <w:spacing w:line="360" w:lineRule="auto"/>
         <w:rPr>
           <w:rFonts w:ascii="Times New Roman" w:hAnsi="Times New Roman" w:cs="Times New Roman"/>
           <w:color w:val="000000" w:themeColor="text1"/>
@@ -593,28 +751,30 @@
           <w:szCs w:val="24"/>
         </w:rPr>
         <w:lastRenderedPageBreak/>
-        <w:t>Halaman Code Editor HTML</w:t>
-      </w:r>
-    </w:p>
-    <w:p>
-      <w:pPr>
-        <w:spacing w:line="480" w:lineRule="auto"/>
-        <w:rPr>
-          <w:rFonts w:ascii="Times New Roman" w:hAnsi="Times New Roman" w:cs="Times New Roman"/>
-          <w:color w:val="000000" w:themeColor="text1"/>
-          <w:sz w:val="24"/>
-          <w:szCs w:val="24"/>
-        </w:rPr>
-      </w:pPr>
-      <w:r>
-        <w:rPr>
+        <w:t>Halaman Tutorial Javascript</w:t>
+      </w:r>
+    </w:p>
+    <w:p>
+      <w:pPr>
+        <w:spacing w:line="360" w:lineRule="auto"/>
+        <w:jc w:val="center"/>
+        <w:rPr>
+          <w:rFonts w:ascii="Times New Roman" w:hAnsi="Times New Roman" w:cs="Times New Roman"/>
+          <w:color w:val="000000" w:themeColor="text1"/>
+          <w:sz w:val="24"/>
+          <w:szCs w:val="24"/>
+        </w:rPr>
+      </w:pPr>
+      <w:r>
+        <w:rPr>
+          <w:rFonts w:ascii="Times New Roman" w:hAnsi="Times New Roman" w:cs="Times New Roman"/>
           <w:noProof/>
         </w:rPr>
         <w:drawing>
-          <wp:inline distT="0" distB="0" distL="0" distR="0" wp14:anchorId="3C9A76BB" wp14:editId="0CC9B562">
-            <wp:extent cx="5210175" cy="2695575"/>
-            <wp:effectExtent l="0" t="0" r="9525" b="9525"/>
-            <wp:docPr id="18" name="Picture 18"/>
+          <wp:inline distT="0" distB="0" distL="0" distR="0" wp14:anchorId="701FCCF8" wp14:editId="0F072C39">
+            <wp:extent cx="5040630" cy="6675132"/>
+            <wp:effectExtent l="0" t="0" r="7620" b="0"/>
+            <wp:docPr id="57" name="Picture 57"/>
             <wp:cNvGraphicFramePr>
               <a:graphicFrameLocks xmlns:a="http://schemas.openxmlformats.org/drawingml/2006/main" noChangeAspect="1"/>
             </wp:cNvGraphicFramePr>
@@ -634,7 +794,7 @@
                   <pic:spPr>
                     <a:xfrm>
                       <a:off x="0" y="0"/>
-                      <a:ext cx="5211324" cy="2696169"/>
+                      <a:ext cx="5040630" cy="6675132"/>
                     </a:xfrm>
                     <a:prstGeom prst="rect">
                       <a:avLst/>
@@ -649,32 +809,58 @@
     </w:p>
     <w:p>
       <w:pPr>
+        <w:spacing w:line="360" w:lineRule="auto"/>
+        <w:jc w:val="center"/>
+        <w:rPr>
+          <w:rFonts w:ascii="Times New Roman" w:hAnsi="Times New Roman" w:cs="Times New Roman"/>
+          <w:color w:val="000000" w:themeColor="text1"/>
+          <w:sz w:val="24"/>
+          <w:szCs w:val="24"/>
+        </w:rPr>
+      </w:pPr>
+    </w:p>
+    <w:p>
+      <w:pPr>
+        <w:spacing w:line="360" w:lineRule="auto"/>
+        <w:jc w:val="center"/>
+        <w:rPr>
+          <w:rFonts w:ascii="Times New Roman" w:hAnsi="Times New Roman" w:cs="Times New Roman"/>
+          <w:color w:val="000000" w:themeColor="text1"/>
+          <w:sz w:val="24"/>
+          <w:szCs w:val="24"/>
+        </w:rPr>
+      </w:pPr>
+    </w:p>
+    <w:p>
+      <w:pPr>
         <w:pStyle w:val="ListParagraph"/>
         <w:numPr>
           <w:ilvl w:val="0"/>
           <w:numId w:val="2"/>
         </w:numPr>
-        <w:spacing w:line="480" w:lineRule="auto"/>
-        <w:rPr>
-          <w:rFonts w:ascii="Times New Roman" w:hAnsi="Times New Roman" w:cs="Times New Roman"/>
-          <w:color w:val="000000" w:themeColor="text1"/>
-          <w:sz w:val="24"/>
-          <w:szCs w:val="24"/>
-        </w:rPr>
-      </w:pPr>
-      <w:r>
-        <w:rPr>
-          <w:rFonts w:ascii="Times New Roman" w:hAnsi="Times New Roman" w:cs="Times New Roman"/>
-          <w:color w:val="000000" w:themeColor="text1"/>
-          <w:sz w:val="24"/>
-          <w:szCs w:val="24"/>
-        </w:rPr>
-        <w:t>Halaman Code Editor Javascript</w:t>
-      </w:r>
-    </w:p>
-    <w:p>
-      <w:pPr>
-        <w:spacing w:line="480" w:lineRule="auto"/>
+        <w:spacing w:line="360" w:lineRule="auto"/>
+        <w:rPr>
+          <w:rFonts w:ascii="Times New Roman" w:hAnsi="Times New Roman" w:cs="Times New Roman"/>
+          <w:color w:val="000000" w:themeColor="text1"/>
+          <w:sz w:val="24"/>
+          <w:szCs w:val="24"/>
+        </w:rPr>
+      </w:pPr>
+      <w:r>
+        <w:rPr>
+          <w:rFonts w:ascii="Times New Roman" w:hAnsi="Times New Roman" w:cs="Times New Roman"/>
+          <w:color w:val="000000" w:themeColor="text1"/>
+          <w:sz w:val="24"/>
+          <w:szCs w:val="24"/>
+        </w:rPr>
+        <w:lastRenderedPageBreak/>
+        <w:t>Halaman Tutorial PHP</w:t>
+      </w:r>
+    </w:p>
+    <w:p>
+      <w:pPr>
+        <w:spacing w:line="360" w:lineRule="auto"/>
+        <w:jc w:val="center"/>
         <w:rPr>
           <w:rFonts w:ascii="Times New Roman" w:hAnsi="Times New Roman" w:cs="Times New Roman"/>
           <w:color w:val="000000" w:themeColor="text1"/>
@@ -686,13 +872,12 @@
         <w:rPr>
           <w:rFonts w:ascii="Times New Roman" w:hAnsi="Times New Roman" w:cs="Times New Roman"/>
           <w:noProof/>
-          <w:sz w:val="24"/>
         </w:rPr>
         <w:drawing>
-          <wp:inline distT="0" distB="0" distL="0" distR="0" wp14:anchorId="27F93586" wp14:editId="1E872D46">
-            <wp:extent cx="5210175" cy="2724150"/>
-            <wp:effectExtent l="0" t="0" r="9525" b="0"/>
-            <wp:docPr id="23" name="Picture 23"/>
+          <wp:inline distT="0" distB="0" distL="0" distR="0" wp14:anchorId="436A5E6A" wp14:editId="62B4D289">
+            <wp:extent cx="5040630" cy="6570821"/>
+            <wp:effectExtent l="0" t="0" r="7620" b="1905"/>
+            <wp:docPr id="58" name="Picture 58"/>
             <wp:cNvGraphicFramePr>
               <a:graphicFrameLocks xmlns:a="http://schemas.openxmlformats.org/drawingml/2006/main" noChangeAspect="1"/>
             </wp:cNvGraphicFramePr>
@@ -712,7 +897,7 @@
                   <pic:spPr>
                     <a:xfrm>
                       <a:off x="0" y="0"/>
-                      <a:ext cx="5211325" cy="2724751"/>
+                      <a:ext cx="5040630" cy="6570821"/>
                     </a:xfrm>
                     <a:prstGeom prst="rect">
                       <a:avLst/>
@@ -727,41 +912,82 @@
     </w:p>
     <w:p>
       <w:pPr>
+        <w:spacing w:line="360" w:lineRule="auto"/>
+        <w:jc w:val="center"/>
+        <w:rPr>
+          <w:rFonts w:ascii="Times New Roman" w:hAnsi="Times New Roman" w:cs="Times New Roman"/>
+          <w:color w:val="000000" w:themeColor="text1"/>
+          <w:sz w:val="24"/>
+          <w:szCs w:val="24"/>
+        </w:rPr>
+      </w:pPr>
+    </w:p>
+    <w:p>
+      <w:pPr>
+        <w:spacing w:line="360" w:lineRule="auto"/>
+        <w:jc w:val="center"/>
+        <w:rPr>
+          <w:rFonts w:ascii="Times New Roman" w:hAnsi="Times New Roman" w:cs="Times New Roman"/>
+          <w:color w:val="000000" w:themeColor="text1"/>
+          <w:sz w:val="24"/>
+          <w:szCs w:val="24"/>
+        </w:rPr>
+      </w:pPr>
+    </w:p>
+    <w:p>
+      <w:pPr>
         <w:pStyle w:val="ListParagraph"/>
         <w:numPr>
           <w:ilvl w:val="0"/>
           <w:numId w:val="2"/>
         </w:numPr>
-        <w:spacing w:line="480" w:lineRule="auto"/>
-        <w:rPr>
-          <w:rFonts w:ascii="Times New Roman" w:hAnsi="Times New Roman" w:cs="Times New Roman"/>
-          <w:color w:val="000000" w:themeColor="text1"/>
-          <w:sz w:val="24"/>
-          <w:szCs w:val="24"/>
-        </w:rPr>
-      </w:pPr>
-      <w:r>
-        <w:rPr>
-          <w:rFonts w:ascii="Times New Roman" w:hAnsi="Times New Roman" w:cs="Times New Roman"/>
-          <w:color w:val="000000" w:themeColor="text1"/>
-          <w:sz w:val="24"/>
-          <w:szCs w:val="24"/>
-        </w:rPr>
-        <w:t xml:space="preserve">Halaman </w:t>
-      </w:r>
-      <w:r>
-        <w:rPr>
-          <w:rFonts w:ascii="Times New Roman" w:hAnsi="Times New Roman" w:cs="Times New Roman"/>
-          <w:color w:val="000000" w:themeColor="text1"/>
-          <w:sz w:val="24"/>
-          <w:szCs w:val="24"/>
-        </w:rPr>
-        <w:t>Code Editor Editor PHP</w:t>
-      </w:r>
-    </w:p>
-    <w:p>
-      <w:pPr>
-        <w:spacing w:line="480" w:lineRule="auto"/>
+        <w:spacing w:line="360" w:lineRule="auto"/>
+        <w:rPr>
+          <w:rFonts w:ascii="Times New Roman" w:hAnsi="Times New Roman" w:cs="Times New Roman"/>
+          <w:color w:val="000000" w:themeColor="text1"/>
+          <w:sz w:val="24"/>
+          <w:szCs w:val="24"/>
+        </w:rPr>
+      </w:pPr>
+      <w:r>
+        <w:rPr>
+          <w:rFonts w:ascii="Times New Roman" w:hAnsi="Times New Roman" w:cs="Times New Roman"/>
+          <w:color w:val="000000" w:themeColor="text1"/>
+          <w:sz w:val="24"/>
+          <w:szCs w:val="24"/>
+        </w:rPr>
+        <w:br w:type="page"/>
+      </w:r>
+    </w:p>
+    <w:p>
+      <w:pPr>
+        <w:pStyle w:val="ListParagraph"/>
+        <w:numPr>
+          <w:ilvl w:val="0"/>
+          <w:numId w:val="2"/>
+        </w:numPr>
+        <w:spacing w:line="360" w:lineRule="auto"/>
+        <w:rPr>
+          <w:rFonts w:ascii="Times New Roman" w:hAnsi="Times New Roman" w:cs="Times New Roman"/>
+          <w:color w:val="000000" w:themeColor="text1"/>
+          <w:sz w:val="24"/>
+          <w:szCs w:val="24"/>
+        </w:rPr>
+      </w:pPr>
+      <w:r>
+        <w:rPr>
+          <w:rFonts w:ascii="Times New Roman" w:hAnsi="Times New Roman" w:cs="Times New Roman"/>
+          <w:color w:val="000000" w:themeColor="text1"/>
+          <w:sz w:val="24"/>
+          <w:szCs w:val="24"/>
+        </w:rPr>
+        <w:lastRenderedPageBreak/>
+        <w:t>Halaman Kuis HTML</w:t>
+      </w:r>
+    </w:p>
+    <w:p>
+      <w:pPr>
+        <w:spacing w:line="360" w:lineRule="auto"/>
         <w:rPr>
           <w:rFonts w:ascii="Times New Roman" w:hAnsi="Times New Roman" w:cs="Times New Roman"/>
           <w:color w:val="000000" w:themeColor="text1"/>
@@ -774,13 +1000,13 @@
           <w:rFonts w:ascii="Times New Roman" w:hAnsi="Times New Roman" w:cs="Times New Roman"/>
           <w:noProof/>
           <w:sz w:val="24"/>
-        </w:rPr>
-        <w:lastRenderedPageBreak/>
+          <w:szCs w:val="24"/>
+        </w:rPr>
         <w:drawing>
-          <wp:inline distT="0" distB="0" distL="0" distR="0" wp14:anchorId="69F9AE2F" wp14:editId="2A9C41CD">
-            <wp:extent cx="5105400" cy="2714625"/>
-            <wp:effectExtent l="0" t="0" r="0" b="9525"/>
-            <wp:docPr id="24" name="Picture 24"/>
+          <wp:inline distT="0" distB="0" distL="0" distR="0" wp14:anchorId="0281C0DD" wp14:editId="46D088C5">
+            <wp:extent cx="5219700" cy="7552949"/>
+            <wp:effectExtent l="0" t="0" r="0" b="0"/>
+            <wp:docPr id="28" name="Picture 28"/>
             <wp:cNvGraphicFramePr>
               <a:graphicFrameLocks xmlns:a="http://schemas.openxmlformats.org/drawingml/2006/main" noChangeAspect="1"/>
             </wp:cNvGraphicFramePr>
@@ -800,7 +1026,7 @@
                   <pic:spPr>
                     <a:xfrm>
                       <a:off x="0" y="0"/>
-                      <a:ext cx="5106527" cy="2715224"/>
+                      <a:ext cx="5224811" cy="7560345"/>
                     </a:xfrm>
                     <a:prstGeom prst="rect">
                       <a:avLst/>
@@ -820,27 +1046,28 @@
           <w:ilvl w:val="0"/>
           <w:numId w:val="2"/>
         </w:numPr>
-        <w:spacing w:line="480" w:lineRule="auto"/>
-        <w:rPr>
-          <w:rFonts w:ascii="Times New Roman" w:hAnsi="Times New Roman" w:cs="Times New Roman"/>
-          <w:color w:val="000000" w:themeColor="text1"/>
-          <w:sz w:val="24"/>
-          <w:szCs w:val="24"/>
-        </w:rPr>
-      </w:pPr>
-      <w:r>
-        <w:rPr>
-          <w:rFonts w:ascii="Times New Roman" w:hAnsi="Times New Roman" w:cs="Times New Roman"/>
-          <w:color w:val="000000" w:themeColor="text1"/>
-          <w:sz w:val="24"/>
-          <w:szCs w:val="24"/>
-        </w:rPr>
-        <w:t>Halaman Register</w:t>
-      </w:r>
-    </w:p>
-    <w:p>
-      <w:pPr>
-        <w:spacing w:line="480" w:lineRule="auto"/>
+        <w:spacing w:line="360" w:lineRule="auto"/>
+        <w:rPr>
+          <w:rFonts w:ascii="Times New Roman" w:hAnsi="Times New Roman" w:cs="Times New Roman"/>
+          <w:color w:val="000000" w:themeColor="text1"/>
+          <w:sz w:val="24"/>
+          <w:szCs w:val="24"/>
+        </w:rPr>
+      </w:pPr>
+      <w:r>
+        <w:rPr>
+          <w:rFonts w:ascii="Times New Roman" w:hAnsi="Times New Roman" w:cs="Times New Roman"/>
+          <w:color w:val="000000" w:themeColor="text1"/>
+          <w:sz w:val="24"/>
+          <w:szCs w:val="24"/>
+        </w:rPr>
+        <w:lastRenderedPageBreak/>
+        <w:t>Halaman Kuis Javascript</w:t>
+      </w:r>
+    </w:p>
+    <w:p>
+      <w:pPr>
+        <w:spacing w:line="360" w:lineRule="auto"/>
         <w:rPr>
           <w:rFonts w:ascii="Times New Roman" w:hAnsi="Times New Roman" w:cs="Times New Roman"/>
           <w:color w:val="000000" w:themeColor="text1"/>
@@ -855,10 +1082,10 @@
           <w:sz w:val="24"/>
         </w:rPr>
         <w:drawing>
-          <wp:inline distT="0" distB="0" distL="0" distR="0" wp14:anchorId="3F9C3329" wp14:editId="666379F8">
-            <wp:extent cx="5200650" cy="2762250"/>
-            <wp:effectExtent l="0" t="0" r="0" b="0"/>
-            <wp:docPr id="32" name="Picture 32"/>
+          <wp:inline distT="0" distB="0" distL="0" distR="0" wp14:anchorId="166CA234" wp14:editId="60975751">
+            <wp:extent cx="5133975" cy="7572375"/>
+            <wp:effectExtent l="0" t="0" r="9525" b="9525"/>
+            <wp:docPr id="29" name="Picture 29"/>
             <wp:cNvGraphicFramePr>
               <a:graphicFrameLocks xmlns:a="http://schemas.openxmlformats.org/drawingml/2006/main" noChangeAspect="1"/>
             </wp:cNvGraphicFramePr>
@@ -878,7 +1105,7 @@
                   <pic:spPr>
                     <a:xfrm>
                       <a:off x="0" y="0"/>
-                      <a:ext cx="5200853" cy="2762358"/>
+                      <a:ext cx="5133975" cy="7572375"/>
                     </a:xfrm>
                     <a:prstGeom prst="rect">
                       <a:avLst/>
@@ -898,27 +1125,28 @@
           <w:ilvl w:val="0"/>
           <w:numId w:val="2"/>
         </w:numPr>
-        <w:spacing w:line="480" w:lineRule="auto"/>
-        <w:rPr>
-          <w:rFonts w:ascii="Times New Roman" w:hAnsi="Times New Roman" w:cs="Times New Roman"/>
-          <w:color w:val="000000" w:themeColor="text1"/>
-          <w:sz w:val="24"/>
-          <w:szCs w:val="24"/>
-        </w:rPr>
-      </w:pPr>
-      <w:r>
-        <w:rPr>
-          <w:rFonts w:ascii="Times New Roman" w:hAnsi="Times New Roman" w:cs="Times New Roman"/>
-          <w:color w:val="000000" w:themeColor="text1"/>
-          <w:sz w:val="24"/>
-          <w:szCs w:val="24"/>
-        </w:rPr>
-        <w:t>Halaman Login</w:t>
-      </w:r>
-    </w:p>
-    <w:p>
-      <w:pPr>
-        <w:spacing w:line="480" w:lineRule="auto"/>
+        <w:spacing w:line="360" w:lineRule="auto"/>
+        <w:rPr>
+          <w:rFonts w:ascii="Times New Roman" w:hAnsi="Times New Roman" w:cs="Times New Roman"/>
+          <w:color w:val="000000" w:themeColor="text1"/>
+          <w:sz w:val="24"/>
+          <w:szCs w:val="24"/>
+        </w:rPr>
+      </w:pPr>
+      <w:r>
+        <w:rPr>
+          <w:rFonts w:ascii="Times New Roman" w:hAnsi="Times New Roman" w:cs="Times New Roman"/>
+          <w:color w:val="000000" w:themeColor="text1"/>
+          <w:sz w:val="24"/>
+          <w:szCs w:val="24"/>
+        </w:rPr>
+        <w:lastRenderedPageBreak/>
+        <w:t>Halaman Kuis PHP</w:t>
+      </w:r>
+    </w:p>
+    <w:p>
+      <w:pPr>
+        <w:spacing w:line="360" w:lineRule="auto"/>
         <w:rPr>
           <w:rFonts w:ascii="Times New Roman" w:hAnsi="Times New Roman" w:cs="Times New Roman"/>
           <w:color w:val="000000" w:themeColor="text1"/>
@@ -932,12 +1160,11 @@
           <w:noProof/>
           <w:sz w:val="24"/>
         </w:rPr>
-        <w:lastRenderedPageBreak/>
         <w:drawing>
-          <wp:inline distT="0" distB="0" distL="0" distR="0" wp14:anchorId="4380D61B" wp14:editId="40A2A260">
-            <wp:extent cx="5114925" cy="2895600"/>
-            <wp:effectExtent l="0" t="0" r="9525" b="0"/>
-            <wp:docPr id="33" name="Picture 33"/>
+          <wp:inline distT="0" distB="0" distL="0" distR="0" wp14:anchorId="0CA1C080" wp14:editId="346295D7">
+            <wp:extent cx="5029200" cy="7572375"/>
+            <wp:effectExtent l="0" t="0" r="0" b="9525"/>
+            <wp:docPr id="30" name="Picture 30"/>
             <wp:cNvGraphicFramePr>
               <a:graphicFrameLocks xmlns:a="http://schemas.openxmlformats.org/drawingml/2006/main" noChangeAspect="1"/>
             </wp:cNvGraphicFramePr>
@@ -957,7 +1184,7 @@
                   <pic:spPr>
                     <a:xfrm>
                       <a:off x="0" y="0"/>
-                      <a:ext cx="5116056" cy="2896240"/>
+                      <a:ext cx="5029200" cy="7572375"/>
                     </a:xfrm>
                     <a:prstGeom prst="rect">
                       <a:avLst/>
@@ -977,27 +1204,28 @@
           <w:ilvl w:val="0"/>
           <w:numId w:val="2"/>
         </w:numPr>
-        <w:spacing w:line="480" w:lineRule="auto"/>
-        <w:rPr>
-          <w:rFonts w:ascii="Times New Roman" w:hAnsi="Times New Roman" w:cs="Times New Roman"/>
-          <w:color w:val="000000" w:themeColor="text1"/>
-          <w:sz w:val="24"/>
-          <w:szCs w:val="24"/>
-        </w:rPr>
-      </w:pPr>
-      <w:r>
-        <w:rPr>
-          <w:rFonts w:ascii="Times New Roman" w:hAnsi="Times New Roman" w:cs="Times New Roman"/>
-          <w:color w:val="000000" w:themeColor="text1"/>
-          <w:sz w:val="24"/>
-          <w:szCs w:val="24"/>
-        </w:rPr>
-        <w:t>Halaman Admin Dashboard</w:t>
-      </w:r>
-    </w:p>
-    <w:p>
-      <w:pPr>
-        <w:spacing w:line="480" w:lineRule="auto"/>
+        <w:spacing w:line="360" w:lineRule="auto"/>
+        <w:rPr>
+          <w:rFonts w:ascii="Times New Roman" w:hAnsi="Times New Roman" w:cs="Times New Roman"/>
+          <w:color w:val="000000" w:themeColor="text1"/>
+          <w:sz w:val="24"/>
+          <w:szCs w:val="24"/>
+        </w:rPr>
+      </w:pPr>
+      <w:r>
+        <w:rPr>
+          <w:rFonts w:ascii="Times New Roman" w:hAnsi="Times New Roman" w:cs="Times New Roman"/>
+          <w:color w:val="000000" w:themeColor="text1"/>
+          <w:sz w:val="24"/>
+          <w:szCs w:val="24"/>
+        </w:rPr>
+        <w:lastRenderedPageBreak/>
+        <w:t>Halaman Code Editor HTML</w:t>
+      </w:r>
+    </w:p>
+    <w:p>
+      <w:pPr>
+        <w:spacing w:line="360" w:lineRule="auto"/>
         <w:rPr>
           <w:rFonts w:ascii="Times New Roman" w:hAnsi="Times New Roman" w:cs="Times New Roman"/>
           <w:color w:val="000000" w:themeColor="text1"/>
@@ -1009,13 +1237,12 @@
         <w:rPr>
           <w:rFonts w:ascii="Times New Roman" w:hAnsi="Times New Roman" w:cs="Times New Roman"/>
           <w:noProof/>
-          <w:sz w:val="24"/>
         </w:rPr>
         <w:drawing>
-          <wp:inline distT="0" distB="0" distL="0" distR="0" wp14:anchorId="6474ABE1" wp14:editId="6AF2C8DA">
-            <wp:extent cx="5114925" cy="2971800"/>
-            <wp:effectExtent l="0" t="0" r="9525" b="0"/>
-            <wp:docPr id="34" name="Picture 34"/>
+          <wp:inline distT="0" distB="0" distL="0" distR="0" wp14:anchorId="3C9A76BB" wp14:editId="0CC9B562">
+            <wp:extent cx="5210175" cy="2695575"/>
+            <wp:effectExtent l="0" t="0" r="9525" b="9525"/>
+            <wp:docPr id="18" name="Picture 18"/>
             <wp:cNvGraphicFramePr>
               <a:graphicFrameLocks xmlns:a="http://schemas.openxmlformats.org/drawingml/2006/main" noChangeAspect="1"/>
             </wp:cNvGraphicFramePr>
@@ -1035,7 +1262,7 @@
                   <pic:spPr>
                     <a:xfrm>
                       <a:off x="0" y="0"/>
-                      <a:ext cx="5115616" cy="2972201"/>
+                      <a:ext cx="5211324" cy="2696169"/>
                     </a:xfrm>
                     <a:prstGeom prst="rect">
                       <a:avLst/>
@@ -1055,27 +1282,27 @@
           <w:ilvl w:val="0"/>
           <w:numId w:val="2"/>
         </w:numPr>
-        <w:spacing w:line="480" w:lineRule="auto"/>
-        <w:rPr>
-          <w:rFonts w:ascii="Times New Roman" w:hAnsi="Times New Roman" w:cs="Times New Roman"/>
-          <w:color w:val="000000" w:themeColor="text1"/>
-          <w:sz w:val="24"/>
-          <w:szCs w:val="24"/>
-        </w:rPr>
-      </w:pPr>
-      <w:r>
-        <w:rPr>
-          <w:rFonts w:ascii="Times New Roman" w:hAnsi="Times New Roman" w:cs="Times New Roman"/>
-          <w:color w:val="000000" w:themeColor="text1"/>
-          <w:sz w:val="24"/>
-          <w:szCs w:val="24"/>
-        </w:rPr>
-        <w:t>Halaman Admin Tambah Materi</w:t>
-      </w:r>
-    </w:p>
-    <w:p>
-      <w:pPr>
-        <w:spacing w:line="480" w:lineRule="auto"/>
+        <w:spacing w:line="360" w:lineRule="auto"/>
+        <w:rPr>
+          <w:rFonts w:ascii="Times New Roman" w:hAnsi="Times New Roman" w:cs="Times New Roman"/>
+          <w:color w:val="000000" w:themeColor="text1"/>
+          <w:sz w:val="24"/>
+          <w:szCs w:val="24"/>
+        </w:rPr>
+      </w:pPr>
+      <w:r>
+        <w:rPr>
+          <w:rFonts w:ascii="Times New Roman" w:hAnsi="Times New Roman" w:cs="Times New Roman"/>
+          <w:color w:val="000000" w:themeColor="text1"/>
+          <w:sz w:val="24"/>
+          <w:szCs w:val="24"/>
+        </w:rPr>
+        <w:t>Halaman Code Editor Javascript</w:t>
+      </w:r>
+    </w:p>
+    <w:p>
+      <w:pPr>
+        <w:spacing w:line="360" w:lineRule="auto"/>
         <w:rPr>
           <w:rFonts w:ascii="Times New Roman" w:hAnsi="Times New Roman" w:cs="Times New Roman"/>
           <w:color w:val="000000" w:themeColor="text1"/>
@@ -1089,12 +1316,11 @@
           <w:noProof/>
           <w:sz w:val="24"/>
         </w:rPr>
-        <w:lastRenderedPageBreak/>
         <w:drawing>
-          <wp:inline distT="0" distB="0" distL="0" distR="0" wp14:anchorId="1E76C02C" wp14:editId="4CB72469">
-            <wp:extent cx="5124450" cy="4280535"/>
-            <wp:effectExtent l="0" t="0" r="0" b="5715"/>
-            <wp:docPr id="35" name="Picture 35"/>
+          <wp:inline distT="0" distB="0" distL="0" distR="0" wp14:anchorId="27F93586" wp14:editId="1E872D46">
+            <wp:extent cx="5210175" cy="2724150"/>
+            <wp:effectExtent l="0" t="0" r="9525" b="0"/>
+            <wp:docPr id="23" name="Picture 23"/>
             <wp:cNvGraphicFramePr>
               <a:graphicFrameLocks xmlns:a="http://schemas.openxmlformats.org/drawingml/2006/main" noChangeAspect="1"/>
             </wp:cNvGraphicFramePr>
@@ -1114,7 +1340,7 @@
                   <pic:spPr>
                     <a:xfrm>
                       <a:off x="0" y="0"/>
-                      <a:ext cx="5124607" cy="4280666"/>
+                      <a:ext cx="5211325" cy="2724751"/>
                     </a:xfrm>
                     <a:prstGeom prst="rect">
                       <a:avLst/>
@@ -1126,6 +1352,15 @@
           </wp:inline>
         </w:drawing>
       </w:r>
+      <w:r>
+        <w:rPr>
+          <w:rFonts w:ascii="Times New Roman" w:hAnsi="Times New Roman" w:cs="Times New Roman"/>
+          <w:color w:val="000000" w:themeColor="text1"/>
+          <w:sz w:val="24"/>
+          <w:szCs w:val="24"/>
+        </w:rPr>
+        <w:br w:type="page"/>
+      </w:r>
     </w:p>
     <w:p>
       <w:pPr>
@@ -1134,27 +1369,37 @@
           <w:ilvl w:val="0"/>
           <w:numId w:val="2"/>
         </w:numPr>
-        <w:spacing w:line="480" w:lineRule="auto"/>
-        <w:rPr>
-          <w:rFonts w:ascii="Times New Roman" w:hAnsi="Times New Roman" w:cs="Times New Roman"/>
-          <w:color w:val="000000" w:themeColor="text1"/>
-          <w:sz w:val="24"/>
-          <w:szCs w:val="24"/>
-        </w:rPr>
-      </w:pPr>
-      <w:r>
-        <w:rPr>
-          <w:rFonts w:ascii="Times New Roman" w:hAnsi="Times New Roman" w:cs="Times New Roman"/>
-          <w:color w:val="000000" w:themeColor="text1"/>
-          <w:sz w:val="24"/>
-          <w:szCs w:val="24"/>
-        </w:rPr>
-        <w:t>Halaman Admin Tambah Kuis</w:t>
-      </w:r>
-    </w:p>
-    <w:p>
-      <w:pPr>
-        <w:spacing w:line="480" w:lineRule="auto"/>
+        <w:spacing w:line="360" w:lineRule="auto"/>
+        <w:rPr>
+          <w:rFonts w:ascii="Times New Roman" w:hAnsi="Times New Roman" w:cs="Times New Roman"/>
+          <w:color w:val="000000" w:themeColor="text1"/>
+          <w:sz w:val="24"/>
+          <w:szCs w:val="24"/>
+        </w:rPr>
+      </w:pPr>
+      <w:r>
+        <w:rPr>
+          <w:rFonts w:ascii="Times New Roman" w:hAnsi="Times New Roman" w:cs="Times New Roman"/>
+          <w:color w:val="000000" w:themeColor="text1"/>
+          <w:sz w:val="24"/>
+          <w:szCs w:val="24"/>
+        </w:rPr>
+        <w:lastRenderedPageBreak/>
+        <w:t xml:space="preserve">Halaman </w:t>
+      </w:r>
+      <w:r>
+        <w:rPr>
+          <w:rFonts w:ascii="Times New Roman" w:hAnsi="Times New Roman" w:cs="Times New Roman"/>
+          <w:color w:val="000000" w:themeColor="text1"/>
+          <w:sz w:val="24"/>
+          <w:szCs w:val="24"/>
+        </w:rPr>
+        <w:t>Code Editor Editor PHP</w:t>
+      </w:r>
+    </w:p>
+    <w:p>
+      <w:pPr>
+        <w:spacing w:line="360" w:lineRule="auto"/>
         <w:rPr>
           <w:rFonts w:ascii="Times New Roman" w:hAnsi="Times New Roman" w:cs="Times New Roman"/>
           <w:color w:val="000000" w:themeColor="text1"/>
@@ -1168,12 +1413,11 @@
           <w:noProof/>
           <w:sz w:val="24"/>
         </w:rPr>
-        <w:lastRenderedPageBreak/>
         <w:drawing>
-          <wp:inline distT="0" distB="0" distL="0" distR="0" wp14:anchorId="29360D81" wp14:editId="19B0D772">
-            <wp:extent cx="5133975" cy="3959225"/>
-            <wp:effectExtent l="0" t="0" r="9525" b="3175"/>
-            <wp:docPr id="36" name="Picture 36"/>
+          <wp:inline distT="0" distB="0" distL="0" distR="0" wp14:anchorId="69F9AE2F" wp14:editId="2A9C41CD">
+            <wp:extent cx="5105400" cy="2714625"/>
+            <wp:effectExtent l="0" t="0" r="0" b="9525"/>
+            <wp:docPr id="24" name="Picture 24"/>
             <wp:cNvGraphicFramePr>
               <a:graphicFrameLocks xmlns:a="http://schemas.openxmlformats.org/drawingml/2006/main" noChangeAspect="1"/>
             </wp:cNvGraphicFramePr>
@@ -1193,7 +1437,7 @@
                   <pic:spPr>
                     <a:xfrm>
                       <a:off x="0" y="0"/>
-                      <a:ext cx="5134324" cy="3959494"/>
+                      <a:ext cx="5106527" cy="2715224"/>
                     </a:xfrm>
                     <a:prstGeom prst="rect">
                       <a:avLst/>
@@ -1213,27 +1457,27 @@
           <w:ilvl w:val="0"/>
           <w:numId w:val="2"/>
         </w:numPr>
-        <w:spacing w:line="480" w:lineRule="auto"/>
-        <w:rPr>
-          <w:rFonts w:ascii="Times New Roman" w:hAnsi="Times New Roman" w:cs="Times New Roman"/>
-          <w:color w:val="000000" w:themeColor="text1"/>
-          <w:sz w:val="24"/>
-          <w:szCs w:val="24"/>
-        </w:rPr>
-      </w:pPr>
-      <w:r>
-        <w:rPr>
-          <w:rFonts w:ascii="Times New Roman" w:hAnsi="Times New Roman" w:cs="Times New Roman"/>
-          <w:color w:val="000000" w:themeColor="text1"/>
-          <w:sz w:val="24"/>
-          <w:szCs w:val="24"/>
-        </w:rPr>
-        <w:t>Halaman Admin Edit Kuis</w:t>
-      </w:r>
-    </w:p>
-    <w:p>
-      <w:pPr>
-        <w:spacing w:line="480" w:lineRule="auto"/>
+        <w:spacing w:line="360" w:lineRule="auto"/>
+        <w:rPr>
+          <w:rFonts w:ascii="Times New Roman" w:hAnsi="Times New Roman" w:cs="Times New Roman"/>
+          <w:color w:val="000000" w:themeColor="text1"/>
+          <w:sz w:val="24"/>
+          <w:szCs w:val="24"/>
+        </w:rPr>
+      </w:pPr>
+      <w:r>
+        <w:rPr>
+          <w:rFonts w:ascii="Times New Roman" w:hAnsi="Times New Roman" w:cs="Times New Roman"/>
+          <w:color w:val="000000" w:themeColor="text1"/>
+          <w:sz w:val="24"/>
+          <w:szCs w:val="24"/>
+        </w:rPr>
+        <w:t>Halaman Register</w:t>
+      </w:r>
+    </w:p>
+    <w:p>
+      <w:pPr>
+        <w:spacing w:line="360" w:lineRule="auto"/>
         <w:rPr>
           <w:rFonts w:ascii="Times New Roman" w:hAnsi="Times New Roman" w:cs="Times New Roman"/>
           <w:color w:val="000000" w:themeColor="text1"/>
@@ -1248,10 +1492,10 @@
           <w:sz w:val="24"/>
         </w:rPr>
         <w:drawing>
-          <wp:inline distT="0" distB="0" distL="0" distR="0" wp14:anchorId="7A28E602" wp14:editId="0E0CE3D9">
-            <wp:extent cx="5133975" cy="2219325"/>
-            <wp:effectExtent l="0" t="0" r="9525" b="9525"/>
-            <wp:docPr id="37" name="Picture 37"/>
+          <wp:inline distT="0" distB="0" distL="0" distR="0" wp14:anchorId="3F9C3329" wp14:editId="666379F8">
+            <wp:extent cx="5200650" cy="2762250"/>
+            <wp:effectExtent l="0" t="0" r="0" b="0"/>
+            <wp:docPr id="32" name="Picture 32"/>
             <wp:cNvGraphicFramePr>
               <a:graphicFrameLocks xmlns:a="http://schemas.openxmlformats.org/drawingml/2006/main" noChangeAspect="1"/>
             </wp:cNvGraphicFramePr>
@@ -1271,6 +1515,433 @@
                   <pic:spPr>
                     <a:xfrm>
                       <a:off x="0" y="0"/>
+                      <a:ext cx="5200853" cy="2762358"/>
+                    </a:xfrm>
+                    <a:prstGeom prst="rect">
+                      <a:avLst/>
+                    </a:prstGeom>
+                  </pic:spPr>
+                </pic:pic>
+              </a:graphicData>
+            </a:graphic>
+          </wp:inline>
+        </w:drawing>
+      </w:r>
+      <w:r>
+        <w:rPr>
+          <w:rFonts w:ascii="Times New Roman" w:hAnsi="Times New Roman" w:cs="Times New Roman"/>
+          <w:color w:val="000000" w:themeColor="text1"/>
+          <w:sz w:val="24"/>
+          <w:szCs w:val="24"/>
+        </w:rPr>
+        <w:br w:type="page"/>
+      </w:r>
+    </w:p>
+    <w:p>
+      <w:pPr>
+        <w:pStyle w:val="ListParagraph"/>
+        <w:numPr>
+          <w:ilvl w:val="0"/>
+          <w:numId w:val="2"/>
+        </w:numPr>
+        <w:spacing w:line="360" w:lineRule="auto"/>
+        <w:rPr>
+          <w:rFonts w:ascii="Times New Roman" w:hAnsi="Times New Roman" w:cs="Times New Roman"/>
+          <w:color w:val="000000" w:themeColor="text1"/>
+          <w:sz w:val="24"/>
+          <w:szCs w:val="24"/>
+        </w:rPr>
+      </w:pPr>
+      <w:r>
+        <w:rPr>
+          <w:rFonts w:ascii="Times New Roman" w:hAnsi="Times New Roman" w:cs="Times New Roman"/>
+          <w:color w:val="000000" w:themeColor="text1"/>
+          <w:sz w:val="24"/>
+          <w:szCs w:val="24"/>
+        </w:rPr>
+        <w:lastRenderedPageBreak/>
+        <w:t>Halaman Login</w:t>
+      </w:r>
+    </w:p>
+    <w:p>
+      <w:pPr>
+        <w:spacing w:line="360" w:lineRule="auto"/>
+        <w:rPr>
+          <w:rFonts w:ascii="Times New Roman" w:hAnsi="Times New Roman" w:cs="Times New Roman"/>
+          <w:color w:val="000000" w:themeColor="text1"/>
+          <w:sz w:val="24"/>
+          <w:szCs w:val="24"/>
+        </w:rPr>
+      </w:pPr>
+      <w:r>
+        <w:rPr>
+          <w:rFonts w:ascii="Times New Roman" w:hAnsi="Times New Roman" w:cs="Times New Roman"/>
+          <w:noProof/>
+          <w:sz w:val="24"/>
+        </w:rPr>
+        <w:drawing>
+          <wp:inline distT="0" distB="0" distL="0" distR="0" wp14:anchorId="4380D61B" wp14:editId="40A2A260">
+            <wp:extent cx="5114925" cy="2895600"/>
+            <wp:effectExtent l="0" t="0" r="9525" b="0"/>
+            <wp:docPr id="33" name="Picture 33"/>
+            <wp:cNvGraphicFramePr>
+              <a:graphicFrameLocks xmlns:a="http://schemas.openxmlformats.org/drawingml/2006/main" noChangeAspect="1"/>
+            </wp:cNvGraphicFramePr>
+            <a:graphic xmlns:a="http://schemas.openxmlformats.org/drawingml/2006/main">
+              <a:graphicData uri="http://schemas.openxmlformats.org/drawingml/2006/picture">
+                <pic:pic xmlns:pic="http://schemas.openxmlformats.org/drawingml/2006/picture">
+                  <pic:nvPicPr>
+                    <pic:cNvPr id="1" name=""/>
+                    <pic:cNvPicPr/>
+                  </pic:nvPicPr>
+                  <pic:blipFill>
+                    <a:blip r:embed="rId23"/>
+                    <a:stretch>
+                      <a:fillRect/>
+                    </a:stretch>
+                  </pic:blipFill>
+                  <pic:spPr>
+                    <a:xfrm>
+                      <a:off x="0" y="0"/>
+                      <a:ext cx="5116056" cy="2896240"/>
+                    </a:xfrm>
+                    <a:prstGeom prst="rect">
+                      <a:avLst/>
+                    </a:prstGeom>
+                  </pic:spPr>
+                </pic:pic>
+              </a:graphicData>
+            </a:graphic>
+          </wp:inline>
+        </w:drawing>
+      </w:r>
+    </w:p>
+    <w:p>
+      <w:pPr>
+        <w:pStyle w:val="ListParagraph"/>
+        <w:numPr>
+          <w:ilvl w:val="0"/>
+          <w:numId w:val="2"/>
+        </w:numPr>
+        <w:spacing w:line="360" w:lineRule="auto"/>
+        <w:rPr>
+          <w:rFonts w:ascii="Times New Roman" w:hAnsi="Times New Roman" w:cs="Times New Roman"/>
+          <w:color w:val="000000" w:themeColor="text1"/>
+          <w:sz w:val="24"/>
+          <w:szCs w:val="24"/>
+        </w:rPr>
+      </w:pPr>
+      <w:r>
+        <w:rPr>
+          <w:rFonts w:ascii="Times New Roman" w:hAnsi="Times New Roman" w:cs="Times New Roman"/>
+          <w:color w:val="000000" w:themeColor="text1"/>
+          <w:sz w:val="24"/>
+          <w:szCs w:val="24"/>
+        </w:rPr>
+        <w:t>Halaman Admin Dashboard</w:t>
+      </w:r>
+    </w:p>
+    <w:p>
+      <w:pPr>
+        <w:spacing w:line="360" w:lineRule="auto"/>
+        <w:rPr>
+          <w:rFonts w:ascii="Times New Roman" w:hAnsi="Times New Roman" w:cs="Times New Roman"/>
+          <w:color w:val="000000" w:themeColor="text1"/>
+          <w:sz w:val="24"/>
+          <w:szCs w:val="24"/>
+        </w:rPr>
+      </w:pPr>
+      <w:r>
+        <w:rPr>
+          <w:rFonts w:ascii="Times New Roman" w:hAnsi="Times New Roman" w:cs="Times New Roman"/>
+          <w:noProof/>
+          <w:sz w:val="24"/>
+        </w:rPr>
+        <w:drawing>
+          <wp:inline distT="0" distB="0" distL="0" distR="0" wp14:anchorId="6474ABE1" wp14:editId="6AF2C8DA">
+            <wp:extent cx="5114925" cy="2971800"/>
+            <wp:effectExtent l="0" t="0" r="9525" b="0"/>
+            <wp:docPr id="34" name="Picture 34"/>
+            <wp:cNvGraphicFramePr>
+              <a:graphicFrameLocks xmlns:a="http://schemas.openxmlformats.org/drawingml/2006/main" noChangeAspect="1"/>
+            </wp:cNvGraphicFramePr>
+            <a:graphic xmlns:a="http://schemas.openxmlformats.org/drawingml/2006/main">
+              <a:graphicData uri="http://schemas.openxmlformats.org/drawingml/2006/picture">
+                <pic:pic xmlns:pic="http://schemas.openxmlformats.org/drawingml/2006/picture">
+                  <pic:nvPicPr>
+                    <pic:cNvPr id="1" name=""/>
+                    <pic:cNvPicPr/>
+                  </pic:nvPicPr>
+                  <pic:blipFill>
+                    <a:blip r:embed="rId24"/>
+                    <a:stretch>
+                      <a:fillRect/>
+                    </a:stretch>
+                  </pic:blipFill>
+                  <pic:spPr>
+                    <a:xfrm>
+                      <a:off x="0" y="0"/>
+                      <a:ext cx="5115616" cy="2972201"/>
+                    </a:xfrm>
+                    <a:prstGeom prst="rect">
+                      <a:avLst/>
+                    </a:prstGeom>
+                  </pic:spPr>
+                </pic:pic>
+              </a:graphicData>
+            </a:graphic>
+          </wp:inline>
+        </w:drawing>
+      </w:r>
+    </w:p>
+    <w:p>
+      <w:pPr>
+        <w:pStyle w:val="ListParagraph"/>
+        <w:numPr>
+          <w:ilvl w:val="0"/>
+          <w:numId w:val="2"/>
+        </w:numPr>
+        <w:spacing w:line="360" w:lineRule="auto"/>
+        <w:rPr>
+          <w:rFonts w:ascii="Times New Roman" w:hAnsi="Times New Roman" w:cs="Times New Roman"/>
+          <w:color w:val="000000" w:themeColor="text1"/>
+          <w:sz w:val="24"/>
+          <w:szCs w:val="24"/>
+        </w:rPr>
+      </w:pPr>
+      <w:r>
+        <w:rPr>
+          <w:rFonts w:ascii="Times New Roman" w:hAnsi="Times New Roman" w:cs="Times New Roman"/>
+          <w:color w:val="000000" w:themeColor="text1"/>
+          <w:sz w:val="24"/>
+          <w:szCs w:val="24"/>
+        </w:rPr>
+        <w:br w:type="page"/>
+      </w:r>
+    </w:p>
+    <w:p>
+      <w:pPr>
+        <w:pStyle w:val="ListParagraph"/>
+        <w:numPr>
+          <w:ilvl w:val="0"/>
+          <w:numId w:val="2"/>
+        </w:numPr>
+        <w:spacing w:line="360" w:lineRule="auto"/>
+        <w:rPr>
+          <w:rFonts w:ascii="Times New Roman" w:hAnsi="Times New Roman" w:cs="Times New Roman"/>
+          <w:color w:val="000000" w:themeColor="text1"/>
+          <w:sz w:val="24"/>
+          <w:szCs w:val="24"/>
+        </w:rPr>
+      </w:pPr>
+      <w:r>
+        <w:rPr>
+          <w:rFonts w:ascii="Times New Roman" w:hAnsi="Times New Roman" w:cs="Times New Roman"/>
+          <w:color w:val="000000" w:themeColor="text1"/>
+          <w:sz w:val="24"/>
+          <w:szCs w:val="24"/>
+        </w:rPr>
+        <w:lastRenderedPageBreak/>
+        <w:t>Halaman Admin Tambah Materi</w:t>
+      </w:r>
+    </w:p>
+    <w:p>
+      <w:pPr>
+        <w:spacing w:line="360" w:lineRule="auto"/>
+        <w:rPr>
+          <w:rFonts w:ascii="Times New Roman" w:hAnsi="Times New Roman" w:cs="Times New Roman"/>
+          <w:color w:val="000000" w:themeColor="text1"/>
+          <w:sz w:val="24"/>
+          <w:szCs w:val="24"/>
+        </w:rPr>
+      </w:pPr>
+      <w:r>
+        <w:rPr>
+          <w:rFonts w:ascii="Times New Roman" w:hAnsi="Times New Roman" w:cs="Times New Roman"/>
+          <w:noProof/>
+          <w:sz w:val="24"/>
+        </w:rPr>
+        <w:drawing>
+          <wp:inline distT="0" distB="0" distL="0" distR="0" wp14:anchorId="1E76C02C" wp14:editId="4CB72469">
+            <wp:extent cx="5124450" cy="3667125"/>
+            <wp:effectExtent l="0" t="0" r="0" b="9525"/>
+            <wp:docPr id="35" name="Picture 35"/>
+            <wp:cNvGraphicFramePr>
+              <a:graphicFrameLocks xmlns:a="http://schemas.openxmlformats.org/drawingml/2006/main" noChangeAspect="1"/>
+            </wp:cNvGraphicFramePr>
+            <a:graphic xmlns:a="http://schemas.openxmlformats.org/drawingml/2006/main">
+              <a:graphicData uri="http://schemas.openxmlformats.org/drawingml/2006/picture">
+                <pic:pic xmlns:pic="http://schemas.openxmlformats.org/drawingml/2006/picture">
+                  <pic:nvPicPr>
+                    <pic:cNvPr id="1" name=""/>
+                    <pic:cNvPicPr/>
+                  </pic:nvPicPr>
+                  <pic:blipFill>
+                    <a:blip r:embed="rId25"/>
+                    <a:stretch>
+                      <a:fillRect/>
+                    </a:stretch>
+                  </pic:blipFill>
+                  <pic:spPr>
+                    <a:xfrm>
+                      <a:off x="0" y="0"/>
+                      <a:ext cx="5124607" cy="3667237"/>
+                    </a:xfrm>
+                    <a:prstGeom prst="rect">
+                      <a:avLst/>
+                    </a:prstGeom>
+                  </pic:spPr>
+                </pic:pic>
+              </a:graphicData>
+            </a:graphic>
+          </wp:inline>
+        </w:drawing>
+      </w:r>
+    </w:p>
+    <w:p>
+      <w:pPr>
+        <w:pStyle w:val="ListParagraph"/>
+        <w:numPr>
+          <w:ilvl w:val="0"/>
+          <w:numId w:val="2"/>
+        </w:numPr>
+        <w:spacing w:line="360" w:lineRule="auto"/>
+        <w:rPr>
+          <w:rFonts w:ascii="Times New Roman" w:hAnsi="Times New Roman" w:cs="Times New Roman"/>
+          <w:color w:val="000000" w:themeColor="text1"/>
+          <w:sz w:val="24"/>
+          <w:szCs w:val="24"/>
+        </w:rPr>
+      </w:pPr>
+      <w:r>
+        <w:rPr>
+          <w:rFonts w:ascii="Times New Roman" w:hAnsi="Times New Roman" w:cs="Times New Roman"/>
+          <w:color w:val="000000" w:themeColor="text1"/>
+          <w:sz w:val="24"/>
+          <w:szCs w:val="24"/>
+        </w:rPr>
+        <w:t>Halaman Admin Tambah Kuis</w:t>
+      </w:r>
+    </w:p>
+    <w:p>
+      <w:pPr>
+        <w:spacing w:line="360" w:lineRule="auto"/>
+        <w:rPr>
+          <w:rFonts w:ascii="Times New Roman" w:hAnsi="Times New Roman" w:cs="Times New Roman"/>
+          <w:color w:val="000000" w:themeColor="text1"/>
+          <w:sz w:val="24"/>
+          <w:szCs w:val="24"/>
+        </w:rPr>
+      </w:pPr>
+      <w:r>
+        <w:rPr>
+          <w:rFonts w:ascii="Times New Roman" w:hAnsi="Times New Roman" w:cs="Times New Roman"/>
+          <w:noProof/>
+          <w:sz w:val="24"/>
+        </w:rPr>
+        <w:drawing>
+          <wp:inline distT="0" distB="0" distL="0" distR="0" wp14:anchorId="29360D81" wp14:editId="19B0D772">
+            <wp:extent cx="5133975" cy="3295650"/>
+            <wp:effectExtent l="0" t="0" r="9525" b="0"/>
+            <wp:docPr id="36" name="Picture 36"/>
+            <wp:cNvGraphicFramePr>
+              <a:graphicFrameLocks xmlns:a="http://schemas.openxmlformats.org/drawingml/2006/main" noChangeAspect="1"/>
+            </wp:cNvGraphicFramePr>
+            <a:graphic xmlns:a="http://schemas.openxmlformats.org/drawingml/2006/main">
+              <a:graphicData uri="http://schemas.openxmlformats.org/drawingml/2006/picture">
+                <pic:pic xmlns:pic="http://schemas.openxmlformats.org/drawingml/2006/picture">
+                  <pic:nvPicPr>
+                    <pic:cNvPr id="1" name=""/>
+                    <pic:cNvPicPr/>
+                  </pic:nvPicPr>
+                  <pic:blipFill>
+                    <a:blip r:embed="rId26"/>
+                    <a:stretch>
+                      <a:fillRect/>
+                    </a:stretch>
+                  </pic:blipFill>
+                  <pic:spPr>
+                    <a:xfrm>
+                      <a:off x="0" y="0"/>
+                      <a:ext cx="5134326" cy="3295875"/>
+                    </a:xfrm>
+                    <a:prstGeom prst="rect">
+                      <a:avLst/>
+                    </a:prstGeom>
+                  </pic:spPr>
+                </pic:pic>
+              </a:graphicData>
+            </a:graphic>
+          </wp:inline>
+        </w:drawing>
+      </w:r>
+    </w:p>
+    <w:p>
+      <w:pPr>
+        <w:pStyle w:val="ListParagraph"/>
+        <w:numPr>
+          <w:ilvl w:val="0"/>
+          <w:numId w:val="2"/>
+        </w:numPr>
+        <w:spacing w:line="360" w:lineRule="auto"/>
+        <w:rPr>
+          <w:rFonts w:ascii="Times New Roman" w:hAnsi="Times New Roman" w:cs="Times New Roman"/>
+          <w:color w:val="000000" w:themeColor="text1"/>
+          <w:sz w:val="24"/>
+          <w:szCs w:val="24"/>
+        </w:rPr>
+      </w:pPr>
+      <w:r>
+        <w:rPr>
+          <w:rFonts w:ascii="Times New Roman" w:hAnsi="Times New Roman" w:cs="Times New Roman"/>
+          <w:color w:val="000000" w:themeColor="text1"/>
+          <w:sz w:val="24"/>
+          <w:szCs w:val="24"/>
+        </w:rPr>
+        <w:lastRenderedPageBreak/>
+        <w:t>Halaman Admin Edit Kuis</w:t>
+      </w:r>
+    </w:p>
+    <w:p>
+      <w:pPr>
+        <w:spacing w:line="360" w:lineRule="auto"/>
+        <w:rPr>
+          <w:rFonts w:ascii="Times New Roman" w:hAnsi="Times New Roman" w:cs="Times New Roman"/>
+          <w:color w:val="000000" w:themeColor="text1"/>
+          <w:sz w:val="24"/>
+          <w:szCs w:val="24"/>
+        </w:rPr>
+      </w:pPr>
+      <w:r>
+        <w:rPr>
+          <w:rFonts w:ascii="Times New Roman" w:hAnsi="Times New Roman" w:cs="Times New Roman"/>
+          <w:noProof/>
+          <w:sz w:val="24"/>
+        </w:rPr>
+        <w:drawing>
+          <wp:inline distT="0" distB="0" distL="0" distR="0" wp14:anchorId="7A28E602" wp14:editId="0E0CE3D9">
+            <wp:extent cx="5133975" cy="2219325"/>
+            <wp:effectExtent l="0" t="0" r="9525" b="9525"/>
+            <wp:docPr id="37" name="Picture 37"/>
+            <wp:cNvGraphicFramePr>
+              <a:graphicFrameLocks xmlns:a="http://schemas.openxmlformats.org/drawingml/2006/main" noChangeAspect="1"/>
+            </wp:cNvGraphicFramePr>
+            <a:graphic xmlns:a="http://schemas.openxmlformats.org/drawingml/2006/main">
+              <a:graphicData uri="http://schemas.openxmlformats.org/drawingml/2006/picture">
+                <pic:pic xmlns:pic="http://schemas.openxmlformats.org/drawingml/2006/picture">
+                  <pic:nvPicPr>
+                    <pic:cNvPr id="1" name=""/>
+                    <pic:cNvPicPr/>
+                  </pic:nvPicPr>
+                  <pic:blipFill>
+                    <a:blip r:embed="rId27"/>
+                    <a:stretch>
+                      <a:fillRect/>
+                    </a:stretch>
+                  </pic:blipFill>
+                  <pic:spPr>
+                    <a:xfrm>
+                      <a:off x="0" y="0"/>
                       <a:ext cx="5134266" cy="2219451"/>
                     </a:xfrm>
                     <a:prstGeom prst="rect">
@@ -1283,21 +1954,10 @@
           </wp:inline>
         </w:drawing>
       </w:r>
-      <w:bookmarkStart w:id="0" w:name="_GoBack"/>
       <w:bookmarkEnd w:id="0"/>
     </w:p>
-    <w:p>
-      <w:pPr>
-        <w:spacing w:line="480" w:lineRule="auto"/>
-        <w:rPr>
-          <w:rFonts w:ascii="Times New Roman" w:hAnsi="Times New Roman" w:cs="Times New Roman"/>
-          <w:color w:val="000000" w:themeColor="text1"/>
-          <w:sz w:val="24"/>
-          <w:szCs w:val="24"/>
-        </w:rPr>
-      </w:pPr>
-    </w:p>
     <w:sectPr>
+      <w:footerReference w:type="default" r:id="rId28"/>
       <w:pgSz w:w="11907" w:h="16839" w:code="9"/>
       <w:pgMar w:top="2268" w:right="1701" w:bottom="1701" w:left="2268" w:header="720" w:footer="720" w:gutter="0"/>
       <w:cols w:space="720"/>
@@ -1330,6 +1990,96 @@
     </w:p>
   </w:endnote>
 </w:endnotes>
+</file>
+
+<file path=word/footer1.xml><?xml version="1.0" encoding="utf-8"?>
+<w:ftr xmlns:wpc="http://schemas.microsoft.com/office/word/2010/wordprocessingCanvas" xmlns:cx="http://schemas.microsoft.com/office/drawing/2014/chartex" xmlns:cx1="http://schemas.microsoft.com/office/drawing/2015/9/8/chartex" xmlns:mc="http://schemas.openxmlformats.org/markup-compatibility/2006" xmlns:o="urn:schemas-microsoft-com:office:office" xmlns:r="http://schemas.openxmlformats.org/officeDocument/2006/relationships" xmlns:m="http://schemas.openxmlformats.org/officeDocument/2006/math" xmlns:v="urn:schemas-microsoft-com:vml" xmlns:wp14="http://schemas.microsoft.com/office/word/2010/wordprocessingDrawing" xmlns:wp="http://schemas.openxmlformats.org/drawingml/2006/wordprocessingDrawing" xmlns:w10="urn:schemas-microsoft-com:office:word" xmlns:w="http://schemas.openxmlformats.org/wordprocessingml/2006/main" xmlns:w14="http://schemas.microsoft.com/office/word/2010/wordml" xmlns:w15="http://schemas.microsoft.com/office/word/2012/wordml" xmlns:w16se="http://schemas.microsoft.com/office/word/2015/wordml/symex" xmlns:wpg="http://schemas.microsoft.com/office/word/2010/wordprocessingGroup" xmlns:wpi="http://schemas.microsoft.com/office/word/2010/wordprocessingInk" xmlns:wne="http://schemas.microsoft.com/office/word/2006/wordml" xmlns:wps="http://schemas.microsoft.com/office/word/2010/wordprocessingShape" mc:Ignorable="w14 w15 w16se wp14">
+  <w:sdt>
+    <w:sdtPr>
+      <w:id w:val="1330790748"/>
+      <w:docPartObj>
+        <w:docPartGallery w:val="Page Numbers (Bottom of Page)"/>
+        <w:docPartUnique/>
+      </w:docPartObj>
+    </w:sdtPr>
+    <w:sdtEndPr>
+      <w:rPr>
+        <w:rFonts w:ascii="Times New Roman" w:hAnsi="Times New Roman" w:cs="Times New Roman"/>
+        <w:noProof/>
+        <w:sz w:val="24"/>
+        <w:szCs w:val="24"/>
+      </w:rPr>
+    </w:sdtEndPr>
+    <w:sdtContent>
+      <w:p>
+        <w:pPr>
+          <w:pStyle w:val="Footer"/>
+          <w:jc w:val="center"/>
+          <w:rPr>
+            <w:rFonts w:ascii="Times New Roman" w:hAnsi="Times New Roman" w:cs="Times New Roman"/>
+            <w:sz w:val="24"/>
+            <w:szCs w:val="24"/>
+          </w:rPr>
+        </w:pPr>
+        <w:r>
+          <w:rPr>
+            <w:rFonts w:ascii="Times New Roman" w:eastAsiaTheme="majorEastAsia" w:hAnsi="Times New Roman" w:cs="Times New Roman"/>
+            <w:sz w:val="24"/>
+            <w:szCs w:val="24"/>
+          </w:rPr>
+          <w:t>L-</w:t>
+        </w:r>
+        <w:r>
+          <w:rPr>
+            <w:rFonts w:ascii="Times New Roman" w:hAnsi="Times New Roman" w:cs="Times New Roman"/>
+            <w:sz w:val="24"/>
+            <w:szCs w:val="24"/>
+          </w:rPr>
+          <w:fldChar w:fldCharType="begin"/>
+        </w:r>
+        <w:r>
+          <w:rPr>
+            <w:rFonts w:ascii="Times New Roman" w:hAnsi="Times New Roman" w:cs="Times New Roman"/>
+            <w:sz w:val="24"/>
+            <w:szCs w:val="24"/>
+          </w:rPr>
+          <w:instrText xml:space="preserve"> PAGE    \* MERGEFORMAT </w:instrText>
+        </w:r>
+        <w:r>
+          <w:rPr>
+            <w:rFonts w:ascii="Times New Roman" w:hAnsi="Times New Roman" w:cs="Times New Roman"/>
+            <w:sz w:val="24"/>
+            <w:szCs w:val="24"/>
+          </w:rPr>
+          <w:fldChar w:fldCharType="separate"/>
+        </w:r>
+        <w:r>
+          <w:rPr>
+            <w:rFonts w:ascii="Times New Roman" w:eastAsiaTheme="majorEastAsia" w:hAnsi="Times New Roman" w:cs="Times New Roman"/>
+            <w:noProof/>
+            <w:sz w:val="24"/>
+            <w:szCs w:val="24"/>
+          </w:rPr>
+          <w:t>13</w:t>
+        </w:r>
+        <w:r>
+          <w:rPr>
+            <w:rFonts w:ascii="Times New Roman" w:eastAsiaTheme="majorEastAsia" w:hAnsi="Times New Roman" w:cs="Times New Roman"/>
+            <w:noProof/>
+            <w:sz w:val="24"/>
+            <w:szCs w:val="24"/>
+          </w:rPr>
+          <w:fldChar w:fldCharType="end"/>
+        </w:r>
+      </w:p>
+    </w:sdtContent>
+  </w:sdt>
+  <w:p>
+    <w:pPr>
+      <w:pStyle w:val="Footer"/>
+    </w:pPr>
+  </w:p>
+</w:ftr>
 </file>
 
 <file path=word/footnotes.xml><?xml version="1.0" encoding="utf-8"?>
@@ -2263,6 +3013,33 @@
       <w:contextualSpacing/>
     </w:pPr>
   </w:style>
+  <w:style w:type="paragraph" w:customStyle="1" w:styleId="Style2">
+    <w:name w:val="Style2"/>
+    <w:basedOn w:val="Heading2"/>
+    <w:link w:val="Style2Char"/>
+    <w:qFormat/>
+    <w:rsid w:val="00F63A93"/>
+    <w:pPr>
+      <w:spacing w:before="0"/>
+    </w:pPr>
+    <w:rPr>
+      <w:rFonts w:ascii="Times New Roman" w:hAnsi="Times New Roman"/>
+      <w:color w:val="000000" w:themeColor="text1"/>
+      <w:sz w:val="24"/>
+    </w:rPr>
+  </w:style>
+  <w:style w:type="character" w:customStyle="1" w:styleId="Style2Char">
+    <w:name w:val="Style2 Char"/>
+    <w:basedOn w:val="Heading2Char"/>
+    <w:link w:val="Style2"/>
+    <w:rsid w:val="00F63A93"/>
+    <w:rPr>
+      <w:rFonts w:ascii="Times New Roman" w:eastAsiaTheme="majorEastAsia" w:hAnsi="Times New Roman" w:cstheme="majorBidi"/>
+      <w:color w:val="000000" w:themeColor="text1"/>
+      <w:sz w:val="24"/>
+      <w:szCs w:val="26"/>
+    </w:rPr>
+  </w:style>
 </w:styles>
 </file>
 
@@ -2549,4 +3326,16 @@
   <a:objectDefaults/>
   <a:extraClrSchemeLst/>
 </a:theme>
+</file>
+
+<file path=customXml/item1.xml><?xml version="1.0" encoding="utf-8"?>
+<b:Sources xmlns:b="http://schemas.openxmlformats.org/officeDocument/2006/bibliography" xmlns="http://schemas.openxmlformats.org/officeDocument/2006/bibliography" SelectedStyle="\APASixthEditionOfficeOnline.xsl" StyleName="APA" Version="6"/>
+</file>
+
+<file path=customXml/itemProps1.xml><?xml version="1.0" encoding="utf-8"?>
+<ds:datastoreItem xmlns:ds="http://schemas.openxmlformats.org/officeDocument/2006/customXml" ds:itemID="{D670CD27-B6E1-494B-B8E7-3D6ACC6810B0}">
+  <ds:schemaRefs>
+    <ds:schemaRef ds:uri="http://schemas.openxmlformats.org/officeDocument/2006/bibliography"/>
+  </ds:schemaRefs>
+</ds:datastoreItem>
 </file>
</xml_diff>